<commit_message>
Name and logos update
- Renaming Daisy Translator to SaveAsDAISY
- Updated logos
</commit_message>
<xml_diff>
--- a/docs/SaveAsDAISY_Instruction_Manual_Jan_2021.docx
+++ b/docs/SaveAsDAISY_Instruction_Manual_Jan_2021.docx
@@ -28,7 +28,21 @@
         <w:rPr>
           <w:sz w:val="24"/>
         </w:rPr>
-        <w:t>Installing and using the SaveAsDAISY Add-in</w:t>
+        <w:t xml:space="preserve">Installing and using the </w:t>
+      </w:r>
+      <w:proofErr w:type="spellStart"/>
+      <w:r>
+        <w:rPr>
+          <w:sz w:val="24"/>
+        </w:rPr>
+        <w:t>SaveAsDAISY</w:t>
+      </w:r>
+      <w:proofErr w:type="spellEnd"/>
+      <w:r>
+        <w:rPr>
+          <w:sz w:val="24"/>
+        </w:rPr>
+        <w:t xml:space="preserve"> Add-in</w:t>
       </w:r>
     </w:p>
     <w:p>
@@ -2105,8 +2119,11 @@
       </w:pPr>
       <w:bookmarkStart w:id="9" w:name="_Toc62132619"/>
       <w:r>
-        <w:lastRenderedPageBreak/>
-        <w:t>The S</w:t>
+        <w:t xml:space="preserve">The </w:t>
+      </w:r>
+      <w:proofErr w:type="spellStart"/>
+      <w:r>
+        <w:t>S</w:t>
       </w:r>
       <w:r>
         <w:rPr>
@@ -2124,7 +2141,11 @@
         <w:t>s</w:t>
       </w:r>
       <w:r>
-        <w:t>DAISY add-in</w:t>
+        <w:t>DAISY</w:t>
+      </w:r>
+      <w:proofErr w:type="spellEnd"/>
+      <w:r>
+        <w:t xml:space="preserve"> add-in</w:t>
       </w:r>
       <w:bookmarkEnd w:id="9"/>
       <w:r>
@@ -2142,7 +2163,21 @@
         <w:rPr>
           <w:sz w:val="24"/>
         </w:rPr>
-        <w:t xml:space="preserve">The SaveAsDAISY add-in also known as DAISY translator is </w:t>
+        <w:t xml:space="preserve">The </w:t>
+      </w:r>
+      <w:proofErr w:type="spellStart"/>
+      <w:r>
+        <w:rPr>
+          <w:sz w:val="24"/>
+        </w:rPr>
+        <w:t>SaveAsDAISY</w:t>
+      </w:r>
+      <w:proofErr w:type="spellEnd"/>
+      <w:r>
+        <w:rPr>
+          <w:sz w:val="24"/>
+        </w:rPr>
+        <w:t xml:space="preserve"> add-in also known as DAISY translator is </w:t>
       </w:r>
       <w:r>
         <w:rPr>
@@ -2168,7 +2203,35 @@
         <w:rPr>
           <w:sz w:val="24"/>
         </w:rPr>
-        <w:t xml:space="preserve">The SaveAsDAISY add-in can convert any Word document to a multimedia DAISY book having text, images and recording of the content in text-to-speech voices available on the system. This format also known as Full DAISY provides a rich reading experience to people with various disabilities. The DAISY XML file created by the SaveAsDAISY add-in can be further converted to </w:t>
+        <w:t xml:space="preserve">The </w:t>
+      </w:r>
+      <w:proofErr w:type="spellStart"/>
+      <w:r>
+        <w:rPr>
+          <w:sz w:val="24"/>
+        </w:rPr>
+        <w:t>SaveAsDAISY</w:t>
+      </w:r>
+      <w:proofErr w:type="spellEnd"/>
+      <w:r>
+        <w:rPr>
+          <w:sz w:val="24"/>
+        </w:rPr>
+        <w:t xml:space="preserve"> add-in can convert any Word document to a multimedia DAISY book having text, images and recording of the content in text-to-speech voices available on the system. This format also known as Full DAISY provides a rich reading experience to people with various disabilities. The DAISY XML file created by the </w:t>
+      </w:r>
+      <w:proofErr w:type="spellStart"/>
+      <w:r>
+        <w:rPr>
+          <w:sz w:val="24"/>
+        </w:rPr>
+        <w:t>SaveAsDAISY</w:t>
+      </w:r>
+      <w:proofErr w:type="spellEnd"/>
+      <w:r>
+        <w:rPr>
+          <w:sz w:val="24"/>
+        </w:rPr>
+        <w:t xml:space="preserve"> add-in can be further converted to </w:t>
       </w:r>
       <w:r>
         <w:rPr>
@@ -2184,11 +2247,19 @@
           <w:sz w:val="24"/>
         </w:rPr>
       </w:pPr>
-      <w:r>
-        <w:rPr>
-          <w:sz w:val="24"/>
-        </w:rPr>
-        <w:t>SaveAsDAISY remains one of the fastest way</w:t>
+      <w:proofErr w:type="spellStart"/>
+      <w:r>
+        <w:rPr>
+          <w:sz w:val="24"/>
+        </w:rPr>
+        <w:t>SaveAsDAISY</w:t>
+      </w:r>
+      <w:proofErr w:type="spellEnd"/>
+      <w:r>
+        <w:rPr>
+          <w:sz w:val="24"/>
+        </w:rPr>
+        <w:t xml:space="preserve"> remains one of the fastest way</w:t>
       </w:r>
       <w:r>
         <w:rPr>
@@ -2200,7 +2271,21 @@
         <w:rPr>
           <w:sz w:val="24"/>
         </w:rPr>
-        <w:t xml:space="preserve"> to convert Word documents to popular accessible formats. SaveAsDAISY requires a well-structured Word document and quality of the output depends upon the styling and mark-up of the Word document.  </w:t>
+        <w:t xml:space="preserve"> to convert Word documents to popular accessible formats. </w:t>
+      </w:r>
+      <w:proofErr w:type="spellStart"/>
+      <w:r>
+        <w:rPr>
+          <w:sz w:val="24"/>
+        </w:rPr>
+        <w:t>SaveAsDAISY</w:t>
+      </w:r>
+      <w:proofErr w:type="spellEnd"/>
+      <w:r>
+        <w:rPr>
+          <w:sz w:val="24"/>
+        </w:rPr>
+        <w:t xml:space="preserve"> requires a well-structured Word document and quality of the output depends upon the styling and mark-up of the Word document.  </w:t>
       </w:r>
     </w:p>
     <w:p>
@@ -2648,7 +2733,6 @@
         <w:rPr>
           <w:sz w:val="24"/>
         </w:rPr>
-        <w:lastRenderedPageBreak/>
         <w:t>Table of Contents</w:t>
       </w:r>
     </w:p>
@@ -2826,7 +2910,21 @@
         <w:rPr>
           <w:sz w:val="24"/>
         </w:rPr>
-        <w:t>Improved word version and bitversion detection</w:t>
+        <w:t xml:space="preserve">Improved word version and </w:t>
+      </w:r>
+      <w:proofErr w:type="spellStart"/>
+      <w:r>
+        <w:rPr>
+          <w:sz w:val="24"/>
+        </w:rPr>
+        <w:t>bitversion</w:t>
+      </w:r>
+      <w:proofErr w:type="spellEnd"/>
+      <w:r>
+        <w:rPr>
+          <w:sz w:val="24"/>
+        </w:rPr>
+        <w:t xml:space="preserve"> detection</w:t>
       </w:r>
     </w:p>
     <w:p>
@@ -2956,7 +3054,21 @@
         <w:rPr>
           <w:sz w:val="24"/>
         </w:rPr>
-        <w:t>Installers for Office 32bits and 64bits are now unified to avoid bitversion errors</w:t>
+        <w:t xml:space="preserve">Installers for Office 32bits and 64bits are now unified to avoid </w:t>
+      </w:r>
+      <w:proofErr w:type="spellStart"/>
+      <w:r>
+        <w:rPr>
+          <w:sz w:val="24"/>
+        </w:rPr>
+        <w:t>bitversion</w:t>
+      </w:r>
+      <w:proofErr w:type="spellEnd"/>
+      <w:r>
+        <w:rPr>
+          <w:sz w:val="24"/>
+        </w:rPr>
+        <w:t xml:space="preserve"> errors</w:t>
       </w:r>
     </w:p>
     <w:p>
@@ -2988,7 +3100,63 @@
         <w:rPr>
           <w:sz w:val="24"/>
         </w:rPr>
-        <w:t>is now rebranded by the DAISY Consortium instead of Sonata for namespaces and copyrights</w:t>
+        <w:t xml:space="preserve">is now rebranded </w:t>
+      </w:r>
+      <w:r>
+        <w:rPr>
+          <w:sz w:val="24"/>
+        </w:rPr>
+        <w:t xml:space="preserve">as </w:t>
+      </w:r>
+      <w:proofErr w:type="spellStart"/>
+      <w:r>
+        <w:rPr>
+          <w:sz w:val="24"/>
+        </w:rPr>
+        <w:t>SaveAsDAISY</w:t>
+      </w:r>
+      <w:proofErr w:type="spellEnd"/>
+      <w:r>
+        <w:rPr>
+          <w:sz w:val="24"/>
+        </w:rPr>
+        <w:t xml:space="preserve"> </w:t>
+      </w:r>
+      <w:r>
+        <w:rPr>
+          <w:sz w:val="24"/>
+        </w:rPr>
+        <w:t xml:space="preserve">by the DAISY Consortium instead of </w:t>
+      </w:r>
+      <w:r>
+        <w:rPr>
+          <w:sz w:val="24"/>
+        </w:rPr>
+        <w:t xml:space="preserve">the Daisy Translator by </w:t>
+      </w:r>
+      <w:r>
+        <w:rPr>
+          <w:sz w:val="24"/>
+        </w:rPr>
+        <w:t>Sonata</w:t>
+      </w:r>
+      <w:r>
+        <w:rPr>
+          <w:sz w:val="24"/>
+        </w:rPr>
+        <w:t xml:space="preserve"> software (in UI,</w:t>
+      </w:r>
+      <w:r>
+        <w:rPr>
+          <w:sz w:val="24"/>
+        </w:rPr>
+        <w:t xml:space="preserve"> namespaces and copyrights</w:t>
+      </w:r>
+      <w:r>
+        <w:rPr>
+          <w:sz w:val="24"/>
+        </w:rPr>
+        <w:t>)</w:t>
       </w:r>
     </w:p>
     <w:p>
@@ -3020,7 +3188,21 @@
         <w:rPr>
           <w:sz w:val="24"/>
         </w:rPr>
-        <w:t>/Save-as-DAISY Word Addin.</w:t>
+        <w:t xml:space="preserve">/Save-as-DAISY Word </w:t>
+      </w:r>
+      <w:proofErr w:type="spellStart"/>
+      <w:r>
+        <w:rPr>
+          <w:sz w:val="24"/>
+        </w:rPr>
+        <w:t>Addin</w:t>
+      </w:r>
+      <w:proofErr w:type="spellEnd"/>
+      <w:r>
+        <w:rPr>
+          <w:sz w:val="24"/>
+        </w:rPr>
+        <w:t>.</w:t>
       </w:r>
     </w:p>
     <w:p>
@@ -3074,6 +3256,7 @@
         </w:rPr>
         <w:t xml:space="preserve">The previous </w:t>
       </w:r>
+      <w:proofErr w:type="gramStart"/>
       <w:r>
         <w:rPr>
           <w:sz w:val="24"/>
@@ -3084,7 +3267,14 @@
         <w:rPr>
           <w:sz w:val="24"/>
         </w:rPr>
-        <w:t>ord validation process is only kept for word 2007 and 2003</w:t>
+        <w:t>ord</w:t>
+      </w:r>
+      <w:proofErr w:type="gramEnd"/>
+      <w:r>
+        <w:rPr>
+          <w:sz w:val="24"/>
+        </w:rPr>
+        <w:t xml:space="preserve"> validation process is only kept for word 2007 and 2003</w:t>
       </w:r>
       <w:r>
         <w:rPr>
@@ -3225,6 +3415,26 @@
       <w:pPr>
         <w:pStyle w:val="ListParagraph"/>
         <w:numPr>
+          <w:ilvl w:val="1"/>
+          <w:numId w:val="5"/>
+        </w:numPr>
+        <w:spacing w:before="120" w:after="120"/>
+        <w:contextualSpacing w:val="0"/>
+        <w:rPr>
+          <w:sz w:val="24"/>
+        </w:rPr>
+      </w:pPr>
+      <w:r>
+        <w:rPr>
+          <w:sz w:val="24"/>
+        </w:rPr>
+        <w:t>Commas found in filenames are now automatically replaced by underscores to prevent conversion error in the pipeline.</w:t>
+      </w:r>
+    </w:p>
+    <w:p>
+      <w:pPr>
+        <w:pStyle w:val="ListParagraph"/>
+        <w:numPr>
           <w:ilvl w:val="0"/>
           <w:numId w:val="5"/>
         </w:numPr>
@@ -3238,7 +3448,21 @@
         <w:rPr>
           <w:sz w:val="24"/>
         </w:rPr>
-        <w:t>An updated version of the AdoptOpenJDK 8 java runtime is now embedded with the pipeline</w:t>
+        <w:t xml:space="preserve">An updated version of the </w:t>
+      </w:r>
+      <w:proofErr w:type="spellStart"/>
+      <w:r>
+        <w:rPr>
+          <w:sz w:val="24"/>
+        </w:rPr>
+        <w:t>AdoptOpenJDK</w:t>
+      </w:r>
+      <w:proofErr w:type="spellEnd"/>
+      <w:r>
+        <w:rPr>
+          <w:sz w:val="24"/>
+        </w:rPr>
+        <w:t xml:space="preserve"> 8 java runtime is now embedded with the pipeline</w:t>
       </w:r>
     </w:p>
     <w:p>
@@ -3247,7 +3471,6 @@
       </w:pPr>
       <w:bookmarkStart w:id="12" w:name="_Toc62132622"/>
       <w:r>
-        <w:lastRenderedPageBreak/>
         <w:t>Installation</w:t>
       </w:r>
       <w:bookmarkEnd w:id="12"/>
@@ -3268,8 +3491,17 @@
           <w:sz w:val="24"/>
           <w:lang w:val="en-IN" w:eastAsia="en-IN"/>
         </w:rPr>
-        <w:t>The DAISY Consortium provides two installers for the SaveAsDAISY</w:t>
-      </w:r>
+        <w:t xml:space="preserve">The DAISY Consortium provides two installers for the </w:t>
+      </w:r>
+      <w:proofErr w:type="spellStart"/>
+      <w:r>
+        <w:rPr>
+          <w:sz w:val="24"/>
+          <w:lang w:val="en-IN" w:eastAsia="en-IN"/>
+        </w:rPr>
+        <w:t>SaveAsDAISY</w:t>
+      </w:r>
+      <w:proofErr w:type="spellEnd"/>
       <w:r>
         <w:rPr>
           <w:sz w:val="24"/>
@@ -3711,7 +3943,21 @@
         <w:rPr>
           <w:sz w:val="24"/>
         </w:rPr>
-        <w:t>For the creation of large DTBook documents it is recommended to use a machine with a minimum of 2GHz processors and 2GB of RAM</w:t>
+        <w:t xml:space="preserve">For the creation of large </w:t>
+      </w:r>
+      <w:proofErr w:type="spellStart"/>
+      <w:r>
+        <w:rPr>
+          <w:sz w:val="24"/>
+        </w:rPr>
+        <w:t>DTBook</w:t>
+      </w:r>
+      <w:proofErr w:type="spellEnd"/>
+      <w:r>
+        <w:rPr>
+          <w:sz w:val="24"/>
+        </w:rPr>
+        <w:t xml:space="preserve"> documents it is recommended to use a machine with a minimum of 2GHz processors and 2GB of RAM</w:t>
       </w:r>
     </w:p>
     <w:p>
@@ -3912,6 +4158,7 @@
         </w:rPr>
         <w:t xml:space="preserve"> Click on the </w:t>
       </w:r>
+      <w:proofErr w:type="spellStart"/>
       <w:r>
         <w:rPr>
           <w:sz w:val="24"/>
@@ -3919,6 +4166,7 @@
         </w:rPr>
         <w:t>DaisyInstaller</w:t>
       </w:r>
+      <w:proofErr w:type="spellEnd"/>
       <w:r>
         <w:rPr>
           <w:sz w:val="24"/>
@@ -3975,7 +4223,6 @@
         <w:rPr>
           <w:sz w:val="24"/>
         </w:rPr>
-        <w:lastRenderedPageBreak/>
         <w:t>Click on the Next button or hit Enter.</w:t>
       </w:r>
     </w:p>
@@ -4032,10 +4279,10 @@
           <w:sz w:val="24"/>
         </w:rPr>
         <w:drawing>
-          <wp:inline distT="0" distB="0" distL="0" distR="0" wp14:anchorId="44A237BC" wp14:editId="7E9F45C4">
+          <wp:inline distT="0" distB="0" distL="0" distR="0" wp14:anchorId="4A55E8BE" wp14:editId="2C36B6C9">
             <wp:extent cx="4715533" cy="3686689"/>
             <wp:effectExtent l="0" t="0" r="8890" b="9525"/>
-            <wp:docPr id="1" name="Picture 1" descr="End-user licence Agreement window, with the terms agreement checkbox checked."/>
+            <wp:docPr id="1" name="Picture 1" descr="End-User license agreement request dialog"/>
             <wp:cNvGraphicFramePr>
               <a:graphicFrameLocks xmlns:a="http://schemas.openxmlformats.org/drawingml/2006/main" noChangeAspect="1"/>
             </wp:cNvGraphicFramePr>
@@ -4043,7 +4290,7 @@
               <a:graphicData uri="http://schemas.openxmlformats.org/drawingml/2006/picture">
                 <pic:pic xmlns:pic="http://schemas.openxmlformats.org/drawingml/2006/picture">
                   <pic:nvPicPr>
-                    <pic:cNvPr id="1" name="Picture 1" descr="End-user licence Agreement window, with the terms agreement checkbox checked."/>
+                    <pic:cNvPr id="1" name="Picture 1" descr="End-User license agreement request dialog"/>
                     <pic:cNvPicPr/>
                   </pic:nvPicPr>
                   <pic:blipFill>
@@ -4120,12 +4367,11 @@
           <w:noProof/>
           <w:sz w:val="24"/>
         </w:rPr>
-        <w:lastRenderedPageBreak/>
         <w:drawing>
-          <wp:inline distT="0" distB="0" distL="0" distR="0" wp14:anchorId="065CFCFB" wp14:editId="74D415AB">
+          <wp:inline distT="0" distB="0" distL="0" distR="0" wp14:anchorId="7B9CE13E" wp14:editId="1C3C682B">
             <wp:extent cx="4715533" cy="3686689"/>
             <wp:effectExtent l="0" t="0" r="8890" b="9525"/>
-            <wp:docPr id="4" name="Picture 4" descr="Installation scope window with the default &quot;Install just for you&quot; option selected."/>
+            <wp:docPr id="6" name="Picture 6" descr="Installation scope dialog (user or system wide)"/>
             <wp:cNvGraphicFramePr>
               <a:graphicFrameLocks xmlns:a="http://schemas.openxmlformats.org/drawingml/2006/main" noChangeAspect="1"/>
             </wp:cNvGraphicFramePr>
@@ -4133,7 +4379,7 @@
               <a:graphicData uri="http://schemas.openxmlformats.org/drawingml/2006/picture">
                 <pic:pic xmlns:pic="http://schemas.openxmlformats.org/drawingml/2006/picture">
                   <pic:nvPicPr>
-                    <pic:cNvPr id="4" name="Picture 4" descr="Installation scope window with the default &quot;Install just for you&quot; option selected."/>
+                    <pic:cNvPr id="6" name="Picture 6" descr="Installation scope dialog (user or system wide)"/>
                     <pic:cNvPicPr/>
                   </pic:nvPicPr>
                   <pic:blipFill>
@@ -4228,10 +4474,10 @@
           <w:sz w:val="24"/>
         </w:rPr>
         <w:drawing>
-          <wp:inline distT="0" distB="0" distL="0" distR="0" wp14:anchorId="6ED4029B" wp14:editId="41C7341A">
+          <wp:inline distT="0" distB="0" distL="0" distR="0" wp14:anchorId="7511C191" wp14:editId="58764050">
             <wp:extent cx="4715533" cy="3686689"/>
             <wp:effectExtent l="0" t="0" r="8890" b="9525"/>
-            <wp:docPr id="5" name="Picture 5" descr="Destination folder window.&#10;"/>
+            <wp:docPr id="13" name="Picture 13" descr="Destination folder dialog"/>
             <wp:cNvGraphicFramePr>
               <a:graphicFrameLocks xmlns:a="http://schemas.openxmlformats.org/drawingml/2006/main" noChangeAspect="1"/>
             </wp:cNvGraphicFramePr>
@@ -4239,7 +4485,7 @@
               <a:graphicData uri="http://schemas.openxmlformats.org/drawingml/2006/picture">
                 <pic:pic xmlns:pic="http://schemas.openxmlformats.org/drawingml/2006/picture">
                   <pic:nvPicPr>
-                    <pic:cNvPr id="5" name="Picture 5" descr="Destination folder window.&#10;"/>
+                    <pic:cNvPr id="13" name="Picture 13" descr="Destination folder dialog"/>
                     <pic:cNvPicPr/>
                   </pic:nvPicPr>
                   <pic:blipFill>
@@ -4302,12 +4548,11 @@
           <w:noProof/>
           <w:sz w:val="24"/>
         </w:rPr>
-        <w:lastRenderedPageBreak/>
         <w:drawing>
-          <wp:inline distT="0" distB="0" distL="0" distR="0" wp14:anchorId="26C1C10C" wp14:editId="504179FD">
+          <wp:inline distT="0" distB="0" distL="0" distR="0" wp14:anchorId="016F768D" wp14:editId="423BAD82">
             <wp:extent cx="4715533" cy="3686689"/>
             <wp:effectExtent l="0" t="0" r="8890" b="9525"/>
-            <wp:docPr id="10" name="Picture 10" descr="Installation confirmation window."/>
+            <wp:docPr id="14" name="Picture 14" descr="Installation confirmation dialog"/>
             <wp:cNvGraphicFramePr>
               <a:graphicFrameLocks xmlns:a="http://schemas.openxmlformats.org/drawingml/2006/main" noChangeAspect="1"/>
             </wp:cNvGraphicFramePr>
@@ -4315,7 +4560,7 @@
               <a:graphicData uri="http://schemas.openxmlformats.org/drawingml/2006/picture">
                 <pic:pic xmlns:pic="http://schemas.openxmlformats.org/drawingml/2006/picture">
                   <pic:nvPicPr>
-                    <pic:cNvPr id="10" name="Picture 10" descr="Installation confirmation window."/>
+                    <pic:cNvPr id="14" name="Picture 14" descr="Installation confirmation dialog"/>
                     <pic:cNvPicPr/>
                   </pic:nvPicPr>
                   <pic:blipFill>
@@ -4379,10 +4624,10 @@
           <w:sz w:val="24"/>
         </w:rPr>
         <w:drawing>
-          <wp:inline distT="0" distB="0" distL="0" distR="0" wp14:anchorId="702C12FF" wp14:editId="27874FF4">
+          <wp:inline distT="0" distB="0" distL="0" distR="0" wp14:anchorId="6FA97329" wp14:editId="5504DD3D">
             <wp:extent cx="4715533" cy="3686689"/>
             <wp:effectExtent l="0" t="0" r="8890" b="9525"/>
-            <wp:docPr id="12" name="Picture 12" descr="Ongoing installation window."/>
+            <wp:docPr id="15" name="Picture 15" descr="Installation progress dialog"/>
             <wp:cNvGraphicFramePr>
               <a:graphicFrameLocks xmlns:a="http://schemas.openxmlformats.org/drawingml/2006/main" noChangeAspect="1"/>
             </wp:cNvGraphicFramePr>
@@ -4390,7 +4635,7 @@
               <a:graphicData uri="http://schemas.openxmlformats.org/drawingml/2006/picture">
                 <pic:pic xmlns:pic="http://schemas.openxmlformats.org/drawingml/2006/picture">
                   <pic:nvPicPr>
-                    <pic:cNvPr id="12" name="Picture 12" descr="Ongoing installation window."/>
+                    <pic:cNvPr id="15" name="Picture 15" descr="Installation progress dialog"/>
                     <pic:cNvPicPr/>
                   </pic:nvPicPr>
                   <pic:blipFill>
@@ -4440,7 +4685,6 @@
         <w:rPr>
           <w:sz w:val="24"/>
         </w:rPr>
-        <w:lastRenderedPageBreak/>
         <w:t xml:space="preserve">Leaving the </w:t>
       </w:r>
       <w:r>
@@ -4524,267 +4768,6 @@
     </w:p>
     <w:p>
       <w:pPr>
-        <w:pStyle w:val="Heading2"/>
-      </w:pPr>
-      <w:bookmarkStart w:id="26" w:name="_Toc62132625"/>
-      <w:bookmarkStart w:id="27" w:name="_Toc209599611"/>
-      <w:bookmarkStart w:id="28" w:name="_Toc214078898"/>
-      <w:bookmarkStart w:id="29" w:name="_Toc225569004"/>
-      <w:r>
-        <w:t xml:space="preserve">Confirmation </w:t>
-      </w:r>
-      <w:r>
-        <w:t xml:space="preserve">of </w:t>
-      </w:r>
-      <w:r>
-        <w:t>Installation</w:t>
-      </w:r>
-      <w:bookmarkEnd w:id="26"/>
-      <w:r>
-        <w:t xml:space="preserve"> </w:t>
-      </w:r>
-      <w:bookmarkEnd w:id="25"/>
-      <w:bookmarkEnd w:id="27"/>
-      <w:bookmarkEnd w:id="28"/>
-      <w:bookmarkEnd w:id="29"/>
-    </w:p>
-    <w:p>
-      <w:pPr>
-        <w:spacing w:before="120" w:after="120"/>
-        <w:rPr>
-          <w:sz w:val="24"/>
-        </w:rPr>
-      </w:pPr>
-      <w:r>
-        <w:rPr>
-          <w:sz w:val="24"/>
-        </w:rPr>
-        <w:t xml:space="preserve">After the </w:t>
-      </w:r>
-      <w:r>
-        <w:rPr>
-          <w:sz w:val="24"/>
-        </w:rPr>
-        <w:t>setup</w:t>
-      </w:r>
-      <w:r>
-        <w:rPr>
-          <w:sz w:val="24"/>
-        </w:rPr>
-        <w:t xml:space="preserve"> is complete </w:t>
-      </w:r>
-      <w:r>
-        <w:rPr>
-          <w:sz w:val="24"/>
-        </w:rPr>
-        <w:t xml:space="preserve">you </w:t>
-      </w:r>
-      <w:r>
-        <w:rPr>
-          <w:sz w:val="24"/>
-        </w:rPr>
-        <w:t>can confirm that the installation has been successful by following the steps given below:</w:t>
-      </w:r>
-    </w:p>
-    <w:p>
-      <w:pPr>
-        <w:spacing w:before="120" w:after="120"/>
-        <w:rPr>
-          <w:sz w:val="24"/>
-        </w:rPr>
-      </w:pPr>
-      <w:r>
-        <w:rPr>
-          <w:sz w:val="24"/>
-        </w:rPr>
-        <w:t xml:space="preserve">For Office 2007 </w:t>
-      </w:r>
-      <w:r>
-        <w:rPr>
-          <w:sz w:val="24"/>
-        </w:rPr>
-        <w:t xml:space="preserve">and 2003: </w:t>
-      </w:r>
-    </w:p>
-    <w:p>
-      <w:pPr>
-        <w:pStyle w:val="ListParagraph"/>
-        <w:numPr>
-          <w:ilvl w:val="0"/>
-          <w:numId w:val="6"/>
-        </w:numPr>
-        <w:spacing w:before="120" w:after="120"/>
-        <w:contextualSpacing w:val="0"/>
-        <w:rPr>
-          <w:sz w:val="24"/>
-        </w:rPr>
-      </w:pPr>
-      <w:r>
-        <w:rPr>
-          <w:sz w:val="24"/>
-        </w:rPr>
-        <w:t>Open a new word document.</w:t>
-      </w:r>
-    </w:p>
-    <w:p>
-      <w:pPr>
-        <w:pStyle w:val="ListParagraph"/>
-        <w:numPr>
-          <w:ilvl w:val="0"/>
-          <w:numId w:val="6"/>
-        </w:numPr>
-        <w:spacing w:before="120" w:after="120"/>
-        <w:contextualSpacing w:val="0"/>
-        <w:rPr>
-          <w:sz w:val="24"/>
-        </w:rPr>
-      </w:pPr>
-      <w:r>
-        <w:rPr>
-          <w:sz w:val="24"/>
-        </w:rPr>
-        <w:t>Click on Office button or hit “Alt+F”</w:t>
-      </w:r>
-    </w:p>
-    <w:p>
-      <w:pPr>
-        <w:pStyle w:val="ListParagraph"/>
-        <w:numPr>
-          <w:ilvl w:val="0"/>
-          <w:numId w:val="6"/>
-        </w:numPr>
-        <w:spacing w:before="120" w:after="120"/>
-        <w:contextualSpacing w:val="0"/>
-        <w:rPr>
-          <w:sz w:val="24"/>
-        </w:rPr>
-      </w:pPr>
-      <w:r>
-        <w:rPr>
-          <w:sz w:val="24"/>
-        </w:rPr>
-        <w:t>Ensure “Save As DAISY” appears in the menu.</w:t>
-      </w:r>
-    </w:p>
-    <w:p>
-      <w:pPr>
-        <w:spacing w:before="120" w:after="120"/>
-        <w:rPr>
-          <w:sz w:val="24"/>
-        </w:rPr>
-      </w:pPr>
-      <w:r>
-        <w:rPr>
-          <w:sz w:val="24"/>
-        </w:rPr>
-        <w:t>For Office 2010 and higher</w:t>
-      </w:r>
-      <w:r>
-        <w:rPr>
-          <w:sz w:val="24"/>
-        </w:rPr>
-        <w:t>:</w:t>
-      </w:r>
-      <w:r>
-        <w:rPr>
-          <w:sz w:val="24"/>
-        </w:rPr>
-        <w:t xml:space="preserve"> </w:t>
-      </w:r>
-    </w:p>
-    <w:p>
-      <w:pPr>
-        <w:pStyle w:val="ListParagraph"/>
-        <w:numPr>
-          <w:ilvl w:val="0"/>
-          <w:numId w:val="6"/>
-        </w:numPr>
-        <w:spacing w:before="120" w:after="120"/>
-        <w:contextualSpacing w:val="0"/>
-        <w:rPr>
-          <w:sz w:val="24"/>
-        </w:rPr>
-      </w:pPr>
-      <w:r>
-        <w:rPr>
-          <w:sz w:val="24"/>
-        </w:rPr>
-        <w:t>Open a new word document.</w:t>
-      </w:r>
-    </w:p>
-    <w:p>
-      <w:pPr>
-        <w:pStyle w:val="ListParagraph"/>
-        <w:numPr>
-          <w:ilvl w:val="0"/>
-          <w:numId w:val="6"/>
-        </w:numPr>
-        <w:spacing w:before="120" w:after="120"/>
-        <w:contextualSpacing w:val="0"/>
-        <w:rPr>
-          <w:sz w:val="24"/>
-        </w:rPr>
-      </w:pPr>
-      <w:r>
-        <w:rPr>
-          <w:sz w:val="24"/>
-        </w:rPr>
-        <w:t xml:space="preserve">Check if a new Tab named </w:t>
-      </w:r>
-      <w:r>
-        <w:rPr>
-          <w:i/>
-          <w:sz w:val="24"/>
-        </w:rPr>
-        <w:t>Accessibility</w:t>
-      </w:r>
-      <w:r>
-        <w:rPr>
-          <w:sz w:val="24"/>
-        </w:rPr>
-        <w:t xml:space="preserve"> </w:t>
-      </w:r>
-      <w:r>
-        <w:rPr>
-          <w:sz w:val="24"/>
-        </w:rPr>
-        <w:t xml:space="preserve">appears on the top right  </w:t>
-      </w:r>
-    </w:p>
-    <w:p>
-      <w:pPr>
-        <w:pStyle w:val="ListParagraph"/>
-        <w:numPr>
-          <w:ilvl w:val="0"/>
-          <w:numId w:val="6"/>
-        </w:numPr>
-        <w:spacing w:before="120" w:after="120"/>
-        <w:contextualSpacing w:val="0"/>
-        <w:rPr>
-          <w:sz w:val="24"/>
-        </w:rPr>
-      </w:pPr>
-      <w:r>
-        <w:rPr>
-          <w:sz w:val="24"/>
-        </w:rPr>
-        <w:t>Click on Accessibility and e</w:t>
-      </w:r>
-      <w:r>
-        <w:rPr>
-          <w:sz w:val="24"/>
-        </w:rPr>
-        <w:t xml:space="preserve">nsure that the “Save As DAISY” button appears in </w:t>
-      </w:r>
-      <w:r>
-        <w:rPr>
-          <w:sz w:val="24"/>
-        </w:rPr>
-        <w:t xml:space="preserve">it </w:t>
-      </w:r>
-    </w:p>
-    <w:p>
-      <w:pPr>
         <w:spacing w:before="120" w:after="120"/>
         <w:rPr>
           <w:sz w:val="24"/>
@@ -4793,12 +4776,13 @@
       <w:r>
         <w:rPr>
           <w:noProof/>
+          <w:sz w:val="24"/>
         </w:rPr>
         <w:drawing>
-          <wp:inline distT="0" distB="0" distL="0" distR="0" wp14:anchorId="09006F5D" wp14:editId="05526DD6">
-            <wp:extent cx="6515100" cy="3664585"/>
-            <wp:effectExtent l="0" t="0" r="0" b="0"/>
-            <wp:docPr id="2" name="Picture 2" descr="The Accessibility tab highlighted in Microsoft Word "/>
+          <wp:inline distT="0" distB="0" distL="0" distR="0" wp14:anchorId="7BEEDC7A" wp14:editId="0947882B">
+            <wp:extent cx="4715533" cy="3686689"/>
+            <wp:effectExtent l="0" t="0" r="8890" b="9525"/>
+            <wp:docPr id="26" name="Picture 26" descr="Installation complete dialog"/>
             <wp:cNvGraphicFramePr>
               <a:graphicFrameLocks xmlns:a="http://schemas.openxmlformats.org/drawingml/2006/main" noChangeAspect="1"/>
             </wp:cNvGraphicFramePr>
@@ -4806,7 +4790,7 @@
               <a:graphicData uri="http://schemas.openxmlformats.org/drawingml/2006/picture">
                 <pic:pic xmlns:pic="http://schemas.openxmlformats.org/drawingml/2006/picture">
                   <pic:nvPicPr>
-                    <pic:cNvPr id="2" name="Picture 2" descr="The Accessibility tab highlighted in Microsoft Word "/>
+                    <pic:cNvPr id="26" name="Picture 26" descr="Installation complete dialog"/>
                     <pic:cNvPicPr/>
                   </pic:nvPicPr>
                   <pic:blipFill>
@@ -4818,7 +4802,7 @@
                   <pic:spPr>
                     <a:xfrm>
                       <a:off x="0" y="0"/>
-                      <a:ext cx="6515100" cy="3664585"/>
+                      <a:ext cx="4715533" cy="3686689"/>
                     </a:xfrm>
                     <a:prstGeom prst="rect">
                       <a:avLst/>
@@ -4833,9 +4817,391 @@
     </w:p>
     <w:p>
       <w:pPr>
+        <w:pStyle w:val="Heading2"/>
+      </w:pPr>
+      <w:bookmarkStart w:id="26" w:name="_Toc62132625"/>
+      <w:bookmarkStart w:id="27" w:name="_Toc209599611"/>
+      <w:bookmarkStart w:id="28" w:name="_Toc214078898"/>
+      <w:bookmarkStart w:id="29" w:name="_Toc225569004"/>
+      <w:r>
+        <w:t xml:space="preserve">Confirmation </w:t>
+      </w:r>
+      <w:r>
+        <w:t xml:space="preserve">of </w:t>
+      </w:r>
+      <w:r>
+        <w:t>Installation</w:t>
+      </w:r>
+      <w:bookmarkEnd w:id="26"/>
+      <w:r>
+        <w:t xml:space="preserve"> </w:t>
+      </w:r>
+      <w:bookmarkEnd w:id="25"/>
+      <w:bookmarkEnd w:id="27"/>
+      <w:bookmarkEnd w:id="28"/>
+      <w:bookmarkEnd w:id="29"/>
+    </w:p>
+    <w:p>
+      <w:pPr>
+        <w:spacing w:before="120" w:after="120"/>
+        <w:rPr>
+          <w:sz w:val="24"/>
+        </w:rPr>
+      </w:pPr>
+      <w:r>
+        <w:rPr>
+          <w:sz w:val="24"/>
+        </w:rPr>
+        <w:t xml:space="preserve">After the </w:t>
+      </w:r>
+      <w:r>
+        <w:rPr>
+          <w:sz w:val="24"/>
+        </w:rPr>
+        <w:t>setup</w:t>
+      </w:r>
+      <w:r>
+        <w:rPr>
+          <w:sz w:val="24"/>
+        </w:rPr>
+        <w:t xml:space="preserve"> is complete </w:t>
+      </w:r>
+      <w:r>
+        <w:rPr>
+          <w:sz w:val="24"/>
+        </w:rPr>
+        <w:t xml:space="preserve">you </w:t>
+      </w:r>
+      <w:r>
+        <w:rPr>
+          <w:sz w:val="24"/>
+        </w:rPr>
+        <w:t>can confirm that the installation has been successful by following the steps given below:</w:t>
+      </w:r>
+    </w:p>
+    <w:p>
+      <w:pPr>
+        <w:spacing w:before="120" w:after="120"/>
+        <w:rPr>
+          <w:sz w:val="24"/>
+        </w:rPr>
+      </w:pPr>
+      <w:r>
+        <w:rPr>
+          <w:sz w:val="24"/>
+        </w:rPr>
+        <w:t xml:space="preserve">For Office 2007 </w:t>
+      </w:r>
+      <w:r>
+        <w:rPr>
+          <w:sz w:val="24"/>
+        </w:rPr>
+        <w:t xml:space="preserve">and 2003: </w:t>
+      </w:r>
+    </w:p>
+    <w:p>
+      <w:pPr>
+        <w:pStyle w:val="ListParagraph"/>
+        <w:numPr>
+          <w:ilvl w:val="0"/>
+          <w:numId w:val="6"/>
+        </w:numPr>
+        <w:spacing w:before="120" w:after="120"/>
+        <w:contextualSpacing w:val="0"/>
+        <w:rPr>
+          <w:sz w:val="24"/>
+        </w:rPr>
+      </w:pPr>
+      <w:r>
+        <w:rPr>
+          <w:sz w:val="24"/>
+        </w:rPr>
+        <w:t>Open a new word document.</w:t>
+      </w:r>
+    </w:p>
+    <w:p>
+      <w:pPr>
+        <w:pStyle w:val="ListParagraph"/>
+        <w:numPr>
+          <w:ilvl w:val="0"/>
+          <w:numId w:val="6"/>
+        </w:numPr>
+        <w:spacing w:before="120" w:after="120"/>
+        <w:contextualSpacing w:val="0"/>
+        <w:rPr>
+          <w:sz w:val="24"/>
+        </w:rPr>
+      </w:pPr>
+      <w:r>
+        <w:rPr>
+          <w:sz w:val="24"/>
+        </w:rPr>
+        <w:t>Click on Office button or hit “</w:t>
+      </w:r>
+      <w:proofErr w:type="spellStart"/>
+      <w:r>
+        <w:rPr>
+          <w:sz w:val="24"/>
+        </w:rPr>
+        <w:t>Alt+F</w:t>
+      </w:r>
+      <w:proofErr w:type="spellEnd"/>
+      <w:r>
+        <w:rPr>
+          <w:sz w:val="24"/>
+        </w:rPr>
+        <w:t>”</w:t>
+      </w:r>
+    </w:p>
+    <w:p>
+      <w:pPr>
+        <w:pStyle w:val="ListParagraph"/>
+        <w:numPr>
+          <w:ilvl w:val="0"/>
+          <w:numId w:val="6"/>
+        </w:numPr>
+        <w:spacing w:before="120" w:after="120"/>
+        <w:contextualSpacing w:val="0"/>
+        <w:rPr>
+          <w:sz w:val="24"/>
+        </w:rPr>
+      </w:pPr>
+      <w:r>
+        <w:rPr>
+          <w:sz w:val="24"/>
+        </w:rPr>
+        <w:t>Ensure “Save As DAISY” appears in the menu.</w:t>
+      </w:r>
+    </w:p>
+    <w:p>
+      <w:pPr>
+        <w:spacing w:before="120" w:after="120"/>
+        <w:rPr>
+          <w:sz w:val="24"/>
+        </w:rPr>
+      </w:pPr>
+      <w:r>
+        <w:rPr>
+          <w:sz w:val="24"/>
+        </w:rPr>
+        <w:t>For Office 2010 and higher</w:t>
+      </w:r>
+      <w:r>
+        <w:rPr>
+          <w:sz w:val="24"/>
+        </w:rPr>
+        <w:t>:</w:t>
+      </w:r>
+      <w:r>
+        <w:rPr>
+          <w:sz w:val="24"/>
+        </w:rPr>
+        <w:t xml:space="preserve"> </w:t>
+      </w:r>
+    </w:p>
+    <w:p>
+      <w:pPr>
+        <w:pStyle w:val="ListParagraph"/>
+        <w:numPr>
+          <w:ilvl w:val="0"/>
+          <w:numId w:val="6"/>
+        </w:numPr>
+        <w:spacing w:before="120" w:after="120"/>
+        <w:contextualSpacing w:val="0"/>
+        <w:rPr>
+          <w:sz w:val="24"/>
+        </w:rPr>
+      </w:pPr>
+      <w:r>
+        <w:rPr>
+          <w:sz w:val="24"/>
+        </w:rPr>
+        <w:t>Open a new word document.</w:t>
+      </w:r>
+    </w:p>
+    <w:p>
+      <w:pPr>
+        <w:pStyle w:val="ListParagraph"/>
+        <w:numPr>
+          <w:ilvl w:val="0"/>
+          <w:numId w:val="6"/>
+        </w:numPr>
+        <w:spacing w:before="120" w:after="120"/>
+        <w:contextualSpacing w:val="0"/>
+        <w:rPr>
+          <w:sz w:val="24"/>
+        </w:rPr>
+      </w:pPr>
+      <w:r>
+        <w:rPr>
+          <w:sz w:val="24"/>
+        </w:rPr>
+        <w:t xml:space="preserve">Check if a new Tab named </w:t>
+      </w:r>
+      <w:r>
+        <w:rPr>
+          <w:i/>
+          <w:sz w:val="24"/>
+        </w:rPr>
+        <w:t>Accessibility</w:t>
+      </w:r>
+      <w:r>
+        <w:rPr>
+          <w:sz w:val="24"/>
+        </w:rPr>
+        <w:t xml:space="preserve"> </w:t>
+      </w:r>
+      <w:r>
+        <w:rPr>
+          <w:sz w:val="24"/>
+        </w:rPr>
+        <w:t xml:space="preserve">appears on the top right  </w:t>
+      </w:r>
+    </w:p>
+    <w:p>
+      <w:pPr>
+        <w:pStyle w:val="ListParagraph"/>
+        <w:numPr>
+          <w:ilvl w:val="0"/>
+          <w:numId w:val="6"/>
+        </w:numPr>
+        <w:spacing w:before="120" w:after="120"/>
+        <w:contextualSpacing w:val="0"/>
+        <w:rPr>
+          <w:sz w:val="24"/>
+        </w:rPr>
+      </w:pPr>
+      <w:r>
+        <w:rPr>
+          <w:sz w:val="24"/>
+        </w:rPr>
+        <w:t>Click on Accessibility and e</w:t>
+      </w:r>
+      <w:r>
+        <w:rPr>
+          <w:sz w:val="24"/>
+        </w:rPr>
+        <w:t xml:space="preserve">nsure that the “Save As DAISY” button appears in </w:t>
+      </w:r>
+      <w:r>
+        <w:rPr>
+          <w:sz w:val="24"/>
+        </w:rPr>
+        <w:t xml:space="preserve">it </w:t>
+      </w:r>
+    </w:p>
+    <w:p>
+      <w:pPr>
+        <w:spacing w:before="120" w:after="120"/>
+        <w:rPr>
+          <w:sz w:val="24"/>
+        </w:rPr>
+      </w:pPr>
+      <w:r>
+        <w:rPr>
+          <w:noProof/>
+          <w:sz w:val="24"/>
+        </w:rPr>
+        <w:drawing>
+          <wp:inline distT="0" distB="0" distL="0" distR="0" wp14:anchorId="32D6FBC4" wp14:editId="4FD9B097">
+            <wp:extent cx="5733415" cy="940435"/>
+            <wp:effectExtent l="0" t="0" r="635" b="0"/>
+            <wp:docPr id="30" name="Picture 30" descr="New ribbon avaibale with keyboard shortcuts display to open it"/>
+            <wp:cNvGraphicFramePr>
+              <a:graphicFrameLocks xmlns:a="http://schemas.openxmlformats.org/drawingml/2006/main" noChangeAspect="1"/>
+            </wp:cNvGraphicFramePr>
+            <a:graphic xmlns:a="http://schemas.openxmlformats.org/drawingml/2006/main">
+              <a:graphicData uri="http://schemas.openxmlformats.org/drawingml/2006/picture">
+                <pic:pic xmlns:pic="http://schemas.openxmlformats.org/drawingml/2006/picture">
+                  <pic:nvPicPr>
+                    <pic:cNvPr id="30" name="Picture 30" descr="New ribbon avaibale with keyboard shortcuts display to open it"/>
+                    <pic:cNvPicPr/>
+                  </pic:nvPicPr>
+                  <pic:blipFill>
+                    <a:blip r:embed="rId16"/>
+                    <a:stretch>
+                      <a:fillRect/>
+                    </a:stretch>
+                  </pic:blipFill>
+                  <pic:spPr>
+                    <a:xfrm>
+                      <a:off x="0" y="0"/>
+                      <a:ext cx="5733415" cy="940435"/>
+                    </a:xfrm>
+                    <a:prstGeom prst="rect">
+                      <a:avLst/>
+                    </a:prstGeom>
+                  </pic:spPr>
+                </pic:pic>
+              </a:graphicData>
+            </a:graphic>
+          </wp:inline>
+        </w:drawing>
+      </w:r>
+    </w:p>
+    <w:p>
+      <w:pPr>
+        <w:spacing w:before="120" w:after="120"/>
+        <w:rPr>
+          <w:sz w:val="24"/>
+        </w:rPr>
+      </w:pPr>
+      <w:r>
+        <w:rPr>
+          <w:noProof/>
+          <w:sz w:val="24"/>
+        </w:rPr>
+        <w:drawing>
+          <wp:inline distT="0" distB="0" distL="0" distR="0" wp14:anchorId="54E3CD04" wp14:editId="630C8626">
+            <wp:extent cx="5733415" cy="828040"/>
+            <wp:effectExtent l="0" t="0" r="635" b="0"/>
+            <wp:docPr id="31" name="Picture 31" descr="Keyboard shortcuts for the new ribbon"/>
+            <wp:cNvGraphicFramePr>
+              <a:graphicFrameLocks xmlns:a="http://schemas.openxmlformats.org/drawingml/2006/main" noChangeAspect="1"/>
+            </wp:cNvGraphicFramePr>
+            <a:graphic xmlns:a="http://schemas.openxmlformats.org/drawingml/2006/main">
+              <a:graphicData uri="http://schemas.openxmlformats.org/drawingml/2006/picture">
+                <pic:pic xmlns:pic="http://schemas.openxmlformats.org/drawingml/2006/picture">
+                  <pic:nvPicPr>
+                    <pic:cNvPr id="31" name="Picture 31" descr="Keyboard shortcuts for the new ribbon"/>
+                    <pic:cNvPicPr/>
+                  </pic:nvPicPr>
+                  <pic:blipFill>
+                    <a:blip r:embed="rId17"/>
+                    <a:stretch>
+                      <a:fillRect/>
+                    </a:stretch>
+                  </pic:blipFill>
+                  <pic:spPr>
+                    <a:xfrm>
+                      <a:off x="0" y="0"/>
+                      <a:ext cx="5733415" cy="828040"/>
+                    </a:xfrm>
+                    <a:prstGeom prst="rect">
+                      <a:avLst/>
+                    </a:prstGeom>
+                  </pic:spPr>
+                </pic:pic>
+              </a:graphicData>
+            </a:graphic>
+          </wp:inline>
+        </w:drawing>
+      </w:r>
+    </w:p>
+    <w:p>
+      <w:pPr>
+        <w:spacing w:before="120" w:after="120"/>
+        <w:rPr>
+          <w:sz w:val="24"/>
+        </w:rPr>
+      </w:pPr>
+    </w:p>
+    <w:p>
+      <w:pPr>
         <w:pStyle w:val="Heading1"/>
       </w:pPr>
       <w:bookmarkStart w:id="30" w:name="_Toc62132626"/>
+      <w:proofErr w:type="spellStart"/>
       <w:r>
         <w:t>S</w:t>
       </w:r>
@@ -4855,7 +5221,11 @@
         <w:t>s</w:t>
       </w:r>
       <w:r>
-        <w:t xml:space="preserve">daisy </w:t>
+        <w:t>daisy</w:t>
+      </w:r>
+      <w:proofErr w:type="spellEnd"/>
+      <w:r>
+        <w:t xml:space="preserve"> </w:t>
       </w:r>
       <w:r>
         <w:t>UI overview – The Accessibility ribbon</w:t>
@@ -4881,7 +5251,21 @@
         <w:rPr>
           <w:sz w:val="24"/>
         </w:rPr>
-        <w:t xml:space="preserve">On successful installation of Daisy Translator Add-in a new tab “Accessibility” will be added in the Microsoft Word ribbon. This “Accessibility” </w:t>
+        <w:t xml:space="preserve">On successful installation of Daisy Translator </w:t>
+      </w:r>
+      <w:proofErr w:type="gramStart"/>
+      <w:r>
+        <w:rPr>
+          <w:sz w:val="24"/>
+        </w:rPr>
+        <w:t>Add-in</w:t>
+      </w:r>
+      <w:proofErr w:type="gramEnd"/>
+      <w:r>
+        <w:rPr>
+          <w:sz w:val="24"/>
+        </w:rPr>
+        <w:t xml:space="preserve"> a new tab “Accessibility” will be added in the Microsoft Word ribbon. This “Accessibility” </w:t>
       </w:r>
       <w:r>
         <w:rPr>
@@ -4903,8 +5287,8 @@
         <w:tblLook w:val="04A0" w:firstRow="1" w:lastRow="0" w:firstColumn="1" w:lastColumn="0" w:noHBand="0" w:noVBand="1"/>
       </w:tblPr>
       <w:tblGrid>
-        <w:gridCol w:w="2527"/>
-        <w:gridCol w:w="6718"/>
+        <w:gridCol w:w="2476"/>
+        <w:gridCol w:w="6543"/>
       </w:tblGrid>
       <w:tr>
         <w:tc>
@@ -4926,7 +5310,6 @@
                 <w:bCs/>
                 <w:sz w:val="24"/>
               </w:rPr>
-              <w:lastRenderedPageBreak/>
               <w:t xml:space="preserve">Accessibility ribbon item </w:t>
             </w:r>
           </w:p>
@@ -4967,6 +5350,7 @@
                 <w:sz w:val="24"/>
               </w:rPr>
             </w:pPr>
+            <w:proofErr w:type="spellStart"/>
             <w:r>
               <w:rPr>
                 <w:b/>
@@ -4975,6 +5359,7 @@
               </w:rPr>
               <w:t>SaveAsDAISY</w:t>
             </w:r>
+            <w:proofErr w:type="spellEnd"/>
           </w:p>
         </w:tc>
         <w:tc>
@@ -5044,7 +5429,21 @@
               <w:rPr>
                 <w:sz w:val="24"/>
               </w:rPr>
-              <w:t xml:space="preserve"> This sub menu will show a further sub menu providing for Text to Speech Translation which will translate a Word document to a full “DAISY DTBook”.</w:t>
+              <w:t xml:space="preserve"> This sub menu will show a further sub menu providing for Text to Speech Translation which will translate a Word document to a full “DAISY </w:t>
+            </w:r>
+            <w:proofErr w:type="spellStart"/>
+            <w:r>
+              <w:rPr>
+                <w:sz w:val="24"/>
+              </w:rPr>
+              <w:t>DTBook</w:t>
+            </w:r>
+            <w:proofErr w:type="spellEnd"/>
+            <w:r>
+              <w:rPr>
+                <w:sz w:val="24"/>
+              </w:rPr>
+              <w:t>”.</w:t>
             </w:r>
           </w:p>
           <w:p>
@@ -5112,7 +5511,21 @@
               <w:rPr>
                 <w:sz w:val="24"/>
               </w:rPr>
-              <w:t xml:space="preserve"> This sub menu will show a further sub menu providing for Text to Speech Translation which will translate a group of documents to a full “DAISY DTBook”.</w:t>
+              <w:t xml:space="preserve"> This sub menu will show a further sub menu providing for Text to Speech Translation which will translate a group of documents to a full “DAISY </w:t>
+            </w:r>
+            <w:proofErr w:type="spellStart"/>
+            <w:r>
+              <w:rPr>
+                <w:sz w:val="24"/>
+              </w:rPr>
+              <w:t>DTBook</w:t>
+            </w:r>
+            <w:proofErr w:type="spellEnd"/>
+            <w:r>
+              <w:rPr>
+                <w:sz w:val="24"/>
+              </w:rPr>
+              <w:t>”.</w:t>
             </w:r>
             <w:r>
               <w:rPr>
@@ -5145,7 +5558,25 @@
                 <w:bCs/>
                 <w:sz w:val="24"/>
               </w:rPr>
-              <w:t>Mark As Abbreviation</w:t>
+              <w:t xml:space="preserve">Mark </w:t>
+            </w:r>
+            <w:proofErr w:type="gramStart"/>
+            <w:r>
+              <w:rPr>
+                <w:b/>
+                <w:bCs/>
+                <w:sz w:val="24"/>
+              </w:rPr>
+              <w:t>As</w:t>
+            </w:r>
+            <w:proofErr w:type="gramEnd"/>
+            <w:r>
+              <w:rPr>
+                <w:b/>
+                <w:bCs/>
+                <w:sz w:val="24"/>
+              </w:rPr>
+              <w:t xml:space="preserve"> Abbreviation</w:t>
             </w:r>
           </w:p>
         </w:tc>
@@ -5257,7 +5688,25 @@
                 <w:bCs/>
                 <w:sz w:val="24"/>
               </w:rPr>
-              <w:t>Mark As Acronym</w:t>
+              <w:t xml:space="preserve">Mark </w:t>
+            </w:r>
+            <w:proofErr w:type="gramStart"/>
+            <w:r>
+              <w:rPr>
+                <w:b/>
+                <w:bCs/>
+                <w:sz w:val="24"/>
+              </w:rPr>
+              <w:t>As</w:t>
+            </w:r>
+            <w:proofErr w:type="gramEnd"/>
+            <w:r>
+              <w:rPr>
+                <w:b/>
+                <w:bCs/>
+                <w:sz w:val="24"/>
+              </w:rPr>
+              <w:t xml:space="preserve"> Acronym</w:t>
             </w:r>
             <w:r>
               <w:rPr>
@@ -5494,7 +5943,7 @@
                 <w:sz w:val="24"/>
               </w:rPr>
             </w:pPr>
-            <w:hyperlink r:id="rId16" w:history="1">
+            <w:hyperlink r:id="rId18" w:history="1">
               <w:r>
                 <w:rPr>
                   <w:rStyle w:val="Hyperlink"/>
@@ -5533,7 +5982,6 @@
                 <w:bCs/>
                 <w:sz w:val="24"/>
               </w:rPr>
-              <w:lastRenderedPageBreak/>
               <w:t xml:space="preserve">Import </w:t>
             </w:r>
           </w:p>
@@ -5553,7 +6001,21 @@
               <w:rPr>
                 <w:sz w:val="24"/>
               </w:rPr>
-              <w:t>This button imports many SaveAsDAISY specific styles into the documents. These styles appear in the Styles panel and have the word (DAISY) appended to their name.</w:t>
+              <w:t xml:space="preserve">This button imports many </w:t>
+            </w:r>
+            <w:proofErr w:type="spellStart"/>
+            <w:r>
+              <w:rPr>
+                <w:sz w:val="24"/>
+              </w:rPr>
+              <w:t>SaveAsDAISY</w:t>
+            </w:r>
+            <w:proofErr w:type="spellEnd"/>
+            <w:r>
+              <w:rPr>
+                <w:sz w:val="24"/>
+              </w:rPr>
+              <w:t xml:space="preserve"> specific styles into the documents. These styles appear in the Styles panel and have the word (DAISY) appended to their name.</w:t>
             </w:r>
           </w:p>
         </w:tc>
@@ -5741,7 +6203,21 @@
               <w:rPr>
                 <w:sz w:val="24"/>
               </w:rPr>
-              <w:t>Click on this button to know more about the SaveAsDAISY add-in version and to check for updates.</w:t>
+              <w:t xml:space="preserve">Click on this button to know more about the </w:t>
+            </w:r>
+            <w:proofErr w:type="spellStart"/>
+            <w:r>
+              <w:rPr>
+                <w:sz w:val="24"/>
+              </w:rPr>
+              <w:t>SaveAsDAISY</w:t>
+            </w:r>
+            <w:proofErr w:type="spellEnd"/>
+            <w:r>
+              <w:rPr>
+                <w:sz w:val="24"/>
+              </w:rPr>
+              <w:t xml:space="preserve"> add-in version and to check for updates.</w:t>
             </w:r>
           </w:p>
         </w:tc>
@@ -5836,7 +6312,23 @@
           <w:bCs/>
           <w:sz w:val="24"/>
         </w:rPr>
-        <w:t xml:space="preserve">To mark an abbreviation follow </w:t>
+        <w:t xml:space="preserve">To mark an </w:t>
+      </w:r>
+      <w:r>
+        <w:rPr>
+          <w:b/>
+          <w:bCs/>
+          <w:sz w:val="24"/>
+        </w:rPr>
+        <w:t>abbreviation,</w:t>
+      </w:r>
+      <w:r>
+        <w:rPr>
+          <w:b/>
+          <w:bCs/>
+          <w:sz w:val="24"/>
+        </w:rPr>
+        <w:t xml:space="preserve"> follow </w:t>
       </w:r>
       <w:r>
         <w:rPr>
@@ -6245,8 +6737,21 @@
         <w:rPr>
           <w:sz w:val="24"/>
         </w:rPr>
-        <w:lastRenderedPageBreak/>
-        <w:t>To mark a word as an acronym follow these steps</w:t>
+        <w:t xml:space="preserve">To mark a word as an </w:t>
+      </w:r>
+      <w:proofErr w:type="gramStart"/>
+      <w:r>
+        <w:rPr>
+          <w:sz w:val="24"/>
+        </w:rPr>
+        <w:t>acronym</w:t>
+      </w:r>
+      <w:proofErr w:type="gramEnd"/>
+      <w:r>
+        <w:rPr>
+          <w:sz w:val="24"/>
+        </w:rPr>
+        <w:t xml:space="preserve"> follow these steps</w:t>
       </w:r>
       <w:r>
         <w:rPr>
@@ -6778,7 +7283,6 @@
         <w:rPr>
           <w:sz w:val="24"/>
         </w:rPr>
-        <w:lastRenderedPageBreak/>
         <w:t>In version 2.6.</w:t>
       </w:r>
       <w:r>
@@ -7195,7 +7699,21 @@
         <w:rPr>
           <w:sz w:val="24"/>
         </w:rPr>
-        <w:t xml:space="preserve"> The Language feature uses a paragraph as the smallest indivisible unit. i.e. the language may be set for a whole paragraph only or multiple paragraphs. It may not be set for a single sentence in a paragraph.</w:t>
+        <w:t xml:space="preserve"> The Language feature uses a paragraph as the smallest indivisible unit. </w:t>
+      </w:r>
+      <w:proofErr w:type="gramStart"/>
+      <w:r>
+        <w:rPr>
+          <w:sz w:val="24"/>
+        </w:rPr>
+        <w:t>i.e.</w:t>
+      </w:r>
+      <w:proofErr w:type="gramEnd"/>
+      <w:r>
+        <w:rPr>
+          <w:sz w:val="24"/>
+        </w:rPr>
+        <w:t xml:space="preserve"> the language may be set for a whole paragraph only or multiple paragraphs. It may not be set for a single sentence in a paragraph.</w:t>
       </w:r>
     </w:p>
     <w:p>
@@ -7284,13 +7802,13 @@
       <w:r>
         <w:rPr>
           <w:noProof/>
-        </w:rPr>
-        <w:lastRenderedPageBreak/>
+          <w:sz w:val="24"/>
+        </w:rPr>
         <w:drawing>
-          <wp:inline distT="0" distB="0" distL="0" distR="0" wp14:anchorId="624F22E1" wp14:editId="2D9C3D8C">
-            <wp:extent cx="4895850" cy="4905375"/>
-            <wp:effectExtent l="0" t="0" r="0" b="9525"/>
-            <wp:docPr id="9" name="Picture 9" descr="The DAISY Translator Settings dialog"/>
+          <wp:inline distT="0" distB="0" distL="0" distR="0" wp14:anchorId="72F2B457" wp14:editId="5A8A99BB">
+            <wp:extent cx="2676899" cy="2686425"/>
+            <wp:effectExtent l="0" t="0" r="9525" b="0"/>
+            <wp:docPr id="34" name="Picture 34" descr="Addin settings"/>
             <wp:cNvGraphicFramePr>
               <a:graphicFrameLocks xmlns:a="http://schemas.openxmlformats.org/drawingml/2006/main" noChangeAspect="1"/>
             </wp:cNvGraphicFramePr>
@@ -7298,11 +7816,11 @@
               <a:graphicData uri="http://schemas.openxmlformats.org/drawingml/2006/picture">
                 <pic:pic xmlns:pic="http://schemas.openxmlformats.org/drawingml/2006/picture">
                   <pic:nvPicPr>
-                    <pic:cNvPr id="9" name="Picture 9" descr="The DAISY Translator Settings dialog"/>
+                    <pic:cNvPr id="34" name="Picture 34" descr="Addin settings"/>
                     <pic:cNvPicPr/>
                   </pic:nvPicPr>
                   <pic:blipFill>
-                    <a:blip r:embed="rId17"/>
+                    <a:blip r:embed="rId19"/>
                     <a:stretch>
                       <a:fillRect/>
                     </a:stretch>
@@ -7310,7 +7828,7 @@
                   <pic:spPr>
                     <a:xfrm>
                       <a:off x="0" y="0"/>
-                      <a:ext cx="4895850" cy="4905375"/>
+                      <a:ext cx="2676899" cy="2686425"/>
                     </a:xfrm>
                     <a:prstGeom prst="rect">
                       <a:avLst/>
@@ -7500,7 +8018,21 @@
         <w:rPr>
           <w:sz w:val="24"/>
         </w:rPr>
-        <w:t>to resample images to a lower “dpi” value i.e. 72, 96 or 120</w:t>
+        <w:t xml:space="preserve">to resample images to a lower “dpi” value </w:t>
+      </w:r>
+      <w:proofErr w:type="gramStart"/>
+      <w:r>
+        <w:rPr>
+          <w:sz w:val="24"/>
+        </w:rPr>
+        <w:t>i.e.</w:t>
+      </w:r>
+      <w:proofErr w:type="gramEnd"/>
+      <w:r>
+        <w:rPr>
+          <w:sz w:val="24"/>
+        </w:rPr>
+        <w:t xml:space="preserve"> 72, 96 or 120</w:t>
       </w:r>
     </w:p>
     <w:p>
@@ -7535,7 +8067,6 @@
       </w:pPr>
       <w:bookmarkStart w:id="57" w:name="_Toc62132634"/>
       <w:r>
-        <w:lastRenderedPageBreak/>
         <w:t>Footnote in daisy translator:</w:t>
       </w:r>
       <w:bookmarkEnd w:id="57"/>
@@ -7660,7 +8191,7 @@
                     </pic:cNvPicPr>
                   </pic:nvPicPr>
                   <pic:blipFill>
-                    <a:blip r:embed="rId18"/>
+                    <a:blip r:embed="rId20"/>
                     <a:srcRect/>
                     <a:stretch>
                       <a:fillRect/>
@@ -7802,7 +8333,7 @@
                     </pic:cNvPicPr>
                   </pic:nvPicPr>
                   <pic:blipFill>
-                    <a:blip r:embed="rId19"/>
+                    <a:blip r:embed="rId21"/>
                     <a:srcRect/>
                     <a:stretch>
                       <a:fillRect/>
@@ -7880,7 +8411,6 @@
         <w:rPr>
           <w:sz w:val="24"/>
         </w:rPr>
-        <w:lastRenderedPageBreak/>
         <w:t xml:space="preserve">You </w:t>
       </w:r>
       <w:r>
@@ -7919,7 +8449,7 @@
                     </pic:cNvPicPr>
                   </pic:nvPicPr>
                   <pic:blipFill rotWithShape="1">
-                    <a:blip r:embed="rId20" cstate="email">
+                    <a:blip r:embed="rId22" cstate="email">
                       <a:extLst>
                         <a:ext uri="{28A0092B-C50C-407E-A947-70E740481C1C}">
                           <a14:useLocalDpi xmlns:a14="http://schemas.microsoft.com/office/drawing/2010/main"/>
@@ -7982,7 +8512,6 @@
           <w:sz w:val="24"/>
           <w:lang w:val="en-NZ" w:eastAsia="en-NZ"/>
         </w:rPr>
-        <w:lastRenderedPageBreak/>
         <w:drawing>
           <wp:inline distT="0" distB="0" distL="0" distR="0" wp14:anchorId="69D75ED9" wp14:editId="2CC608D1">
             <wp:extent cx="4427220" cy="4991100"/>
@@ -8001,7 +8530,7 @@
                     </pic:cNvPicPr>
                   </pic:nvPicPr>
                   <pic:blipFill rotWithShape="1">
-                    <a:blip r:embed="rId21" cstate="email">
+                    <a:blip r:embed="rId23" cstate="email">
                       <a:extLst>
                         <a:ext uri="{28A0092B-C50C-407E-A947-70E740481C1C}">
                           <a14:useLocalDpi xmlns:a14="http://schemas.microsoft.com/office/drawing/2010/main"/>
@@ -8062,8 +8591,13 @@
         <w:pStyle w:val="Heading3"/>
       </w:pPr>
       <w:bookmarkStart w:id="58" w:name="_Toc62132635"/>
-      <w:r>
-        <w:t>SaveAsDAISY button menu</w:t>
+      <w:proofErr w:type="spellStart"/>
+      <w:r>
+        <w:t>SaveAsDAISY</w:t>
+      </w:r>
+      <w:proofErr w:type="spellEnd"/>
+      <w:r>
+        <w:t xml:space="preserve"> button menu</w:t>
       </w:r>
       <w:bookmarkEnd w:id="58"/>
       <w:r>
@@ -8155,8 +8689,16 @@
         <w:rPr>
           <w:sz w:val="24"/>
         </w:rPr>
-        <w:t xml:space="preserve"> corner of the Word 2007 user interface) or hit Alt+F</w:t>
-      </w:r>
+        <w:t xml:space="preserve"> corner of the Word 2007 user interface) or hit </w:t>
+      </w:r>
+      <w:proofErr w:type="spellStart"/>
+      <w:r>
+        <w:rPr>
+          <w:sz w:val="24"/>
+        </w:rPr>
+        <w:t>Alt+F</w:t>
+      </w:r>
+      <w:proofErr w:type="spellEnd"/>
       <w:r>
         <w:rPr>
           <w:sz w:val="24"/>
@@ -8213,7 +8755,6 @@
           <w:sz w:val="24"/>
           <w:lang w:val="en-NZ" w:eastAsia="en-NZ"/>
         </w:rPr>
-        <w:lastRenderedPageBreak/>
         <w:drawing>
           <wp:inline distT="0" distB="0" distL="0" distR="0" wp14:anchorId="165BDF12" wp14:editId="5D896006">
             <wp:extent cx="6505575" cy="4876800"/>
@@ -8232,7 +8773,7 @@
                     </pic:cNvPicPr>
                   </pic:nvPicPr>
                   <pic:blipFill>
-                    <a:blip r:embed="rId22" cstate="email">
+                    <a:blip r:embed="rId24" cstate="email">
                       <a:extLst>
                         <a:ext uri="{28A0092B-C50C-407E-A947-70E740481C1C}">
                           <a14:useLocalDpi xmlns:a14="http://schemas.microsoft.com/office/drawing/2010/main"/>
@@ -8350,8 +8891,16 @@
         <w:rPr>
           <w:sz w:val="24"/>
         </w:rPr>
-        <w:t xml:space="preserve"> corner of the Word 2010 user interface) or hit Alt+F</w:t>
-      </w:r>
+        <w:t xml:space="preserve"> corner of the Word 2010 user interface) or hit </w:t>
+      </w:r>
+      <w:proofErr w:type="spellStart"/>
+      <w:r>
+        <w:rPr>
+          <w:sz w:val="24"/>
+        </w:rPr>
+        <w:t>Alt+F</w:t>
+      </w:r>
+      <w:proofErr w:type="spellEnd"/>
     </w:p>
     <w:p>
       <w:pPr>
@@ -8420,14 +8969,12 @@
         <w:rPr>
           <w:noProof/>
           <w:sz w:val="24"/>
-          <w:lang w:val="en-NZ" w:eastAsia="en-NZ"/>
-        </w:rPr>
-        <w:lastRenderedPageBreak/>
+        </w:rPr>
         <w:drawing>
-          <wp:inline distT="0" distB="0" distL="0" distR="0" wp14:anchorId="7A359FA4" wp14:editId="763A5222">
-            <wp:extent cx="5943600" cy="5139055"/>
-            <wp:effectExtent l="0" t="0" r="0" b="4445"/>
-            <wp:docPr id="3" name="Picture 3" descr="Screenshot of Microsoft Office 2010 Backstage view showing Save as DAISY menu"/>
+          <wp:inline distT="0" distB="0" distL="0" distR="0" wp14:anchorId="42B9A8C9" wp14:editId="678D0594">
+            <wp:extent cx="4696480" cy="5563376"/>
+            <wp:effectExtent l="0" t="0" r="8890" b="0"/>
+            <wp:docPr id="35" name="Picture 35"/>
             <wp:cNvGraphicFramePr>
               <a:graphicFrameLocks xmlns:a="http://schemas.openxmlformats.org/drawingml/2006/main" noChangeAspect="1"/>
             </wp:cNvGraphicFramePr>
@@ -8435,17 +8982,11 @@
               <a:graphicData uri="http://schemas.openxmlformats.org/drawingml/2006/picture">
                 <pic:pic xmlns:pic="http://schemas.openxmlformats.org/drawingml/2006/picture">
                   <pic:nvPicPr>
-                    <pic:cNvPr id="0" name=""/>
+                    <pic:cNvPr id="1" name=""/>
                     <pic:cNvPicPr/>
                   </pic:nvPicPr>
                   <pic:blipFill>
-                    <a:blip r:embed="rId23" cstate="email">
-                      <a:extLst>
-                        <a:ext uri="{28A0092B-C50C-407E-A947-70E740481C1C}">
-                          <a14:useLocalDpi xmlns:a14="http://schemas.microsoft.com/office/drawing/2010/main"/>
-                        </a:ext>
-                      </a:extLst>
-                    </a:blip>
+                    <a:blip r:embed="rId25"/>
                     <a:stretch>
                       <a:fillRect/>
                     </a:stretch>
@@ -8453,7 +8994,7 @@
                   <pic:spPr>
                     <a:xfrm>
                       <a:off x="0" y="0"/>
-                      <a:ext cx="5943600" cy="5139055"/>
+                      <a:ext cx="4696480" cy="5563376"/>
                     </a:xfrm>
                     <a:prstGeom prst="rect">
                       <a:avLst/>
@@ -8701,7 +9242,21 @@
         <w:rPr>
           <w:sz w:val="24"/>
         </w:rPr>
-        <w:t>“DAISY DTBook”.</w:t>
+        <w:t xml:space="preserve">“DAISY </w:t>
+      </w:r>
+      <w:proofErr w:type="spellStart"/>
+      <w:r>
+        <w:rPr>
+          <w:sz w:val="24"/>
+        </w:rPr>
+        <w:t>DTBook</w:t>
+      </w:r>
+      <w:proofErr w:type="spellEnd"/>
+      <w:r>
+        <w:rPr>
+          <w:sz w:val="24"/>
+        </w:rPr>
+        <w:t>”.</w:t>
       </w:r>
     </w:p>
     <w:p>
@@ -8729,7 +9284,23 @@
           <w:bCs/>
           <w:sz w:val="24"/>
         </w:rPr>
-        <w:t>, experimental</w:t>
+        <w:t xml:space="preserve">, </w:t>
+      </w:r>
+      <w:r>
+        <w:rPr>
+          <w:b/>
+          <w:bCs/>
+          <w:sz w:val="24"/>
+        </w:rPr>
+        <w:t>E</w:t>
+      </w:r>
+      <w:r>
+        <w:rPr>
+          <w:b/>
+          <w:bCs/>
+          <w:sz w:val="24"/>
+        </w:rPr>
+        <w:t>xperimental</w:t>
       </w:r>
       <w:r>
         <w:rPr>
@@ -8831,7 +9402,7 @@
           <w:bCs/>
           <w:sz w:val="24"/>
         </w:rPr>
-        <w:t>, experimental</w:t>
+        <w:t xml:space="preserve">, </w:t>
       </w:r>
       <w:r>
         <w:rPr>
@@ -8839,55 +9410,7 @@
           <w:bCs/>
           <w:sz w:val="24"/>
         </w:rPr>
-        <w:t>):</w:t>
-      </w:r>
-      <w:r>
-        <w:rPr>
-          <w:sz w:val="24"/>
-        </w:rPr>
-        <w:t xml:space="preserve"> </w:t>
-      </w:r>
-      <w:r>
-        <w:rPr>
-          <w:sz w:val="24"/>
-        </w:rPr>
-        <w:t xml:space="preserve">This sub menu will show a further sub menu providing for Text to Speech Translation </w:t>
-      </w:r>
-      <w:r>
-        <w:rPr>
-          <w:sz w:val="24"/>
-        </w:rPr>
-        <w:t xml:space="preserve">which will translate </w:t>
-      </w:r>
-      <w:r>
-        <w:rPr>
-          <w:sz w:val="24"/>
-        </w:rPr>
-        <w:t xml:space="preserve">a </w:t>
-      </w:r>
-      <w:r>
-        <w:rPr>
-          <w:sz w:val="24"/>
-        </w:rPr>
-        <w:t xml:space="preserve">group of documents to </w:t>
-      </w:r>
-      <w:r>
-        <w:rPr>
-          <w:sz w:val="24"/>
-        </w:rPr>
-        <w:t xml:space="preserve">a full </w:t>
-      </w:r>
-      <w:r>
-        <w:rPr>
-          <w:sz w:val="24"/>
-        </w:rPr>
-        <w:t>“DAISY DTBook”.</w:t>
-      </w:r>
-      <w:r>
-        <w:rPr>
-          <w:sz w:val="24"/>
-        </w:rPr>
-        <w:t xml:space="preserve"> </w:t>
+        <w:t>E</w:t>
       </w:r>
       <w:r>
         <w:rPr>
@@ -8895,6 +9418,84 @@
           <w:bCs/>
           <w:sz w:val="24"/>
         </w:rPr>
+        <w:t>xperimental</w:t>
+      </w:r>
+      <w:r>
+        <w:rPr>
+          <w:b/>
+          <w:bCs/>
+          <w:sz w:val="24"/>
+        </w:rPr>
+        <w:t>):</w:t>
+      </w:r>
+      <w:r>
+        <w:rPr>
+          <w:sz w:val="24"/>
+        </w:rPr>
+        <w:t xml:space="preserve"> </w:t>
+      </w:r>
+      <w:r>
+        <w:rPr>
+          <w:sz w:val="24"/>
+        </w:rPr>
+        <w:t xml:space="preserve">This sub menu will show a further sub menu providing for Text to Speech Translation </w:t>
+      </w:r>
+      <w:r>
+        <w:rPr>
+          <w:sz w:val="24"/>
+        </w:rPr>
+        <w:t xml:space="preserve">which will translate </w:t>
+      </w:r>
+      <w:r>
+        <w:rPr>
+          <w:sz w:val="24"/>
+        </w:rPr>
+        <w:t xml:space="preserve">a </w:t>
+      </w:r>
+      <w:r>
+        <w:rPr>
+          <w:sz w:val="24"/>
+        </w:rPr>
+        <w:t xml:space="preserve">group of documents to </w:t>
+      </w:r>
+      <w:r>
+        <w:rPr>
+          <w:sz w:val="24"/>
+        </w:rPr>
+        <w:t xml:space="preserve">a full </w:t>
+      </w:r>
+      <w:r>
+        <w:rPr>
+          <w:sz w:val="24"/>
+        </w:rPr>
+        <w:t xml:space="preserve">“DAISY </w:t>
+      </w:r>
+      <w:proofErr w:type="spellStart"/>
+      <w:r>
+        <w:rPr>
+          <w:sz w:val="24"/>
+        </w:rPr>
+        <w:t>DTBook</w:t>
+      </w:r>
+      <w:proofErr w:type="spellEnd"/>
+      <w:r>
+        <w:rPr>
+          <w:sz w:val="24"/>
+        </w:rPr>
+        <w:t>”.</w:t>
+      </w:r>
+      <w:r>
+        <w:rPr>
+          <w:sz w:val="24"/>
+        </w:rPr>
+        <w:t xml:space="preserve"> </w:t>
+      </w:r>
+      <w:r>
+        <w:rPr>
+          <w:b/>
+          <w:bCs/>
+          <w:sz w:val="24"/>
+        </w:rPr>
         <w:t>This feature is experimental and may be used with caution.</w:t>
       </w:r>
     </w:p>
@@ -8905,7 +9506,6 @@
       <w:bookmarkStart w:id="59" w:name="_Toc62132636"/>
       <w:bookmarkStart w:id="60" w:name="_Toc225569006"/>
       <w:r>
-        <w:lastRenderedPageBreak/>
         <w:t>Preparation of the Microsoft Word document</w:t>
       </w:r>
       <w:bookmarkEnd w:id="59"/>
@@ -8920,25 +9520,61 @@
           <w:sz w:val="24"/>
         </w:rPr>
       </w:pPr>
-      <w:r>
-        <w:rPr>
-          <w:sz w:val="24"/>
-        </w:rPr>
-        <w:t xml:space="preserve">SaveAsDAISY requires a well-structured document conforming to accessibility guidelines and best practices. Refer to the Authoring Guidelines For using SaveAsDAISY and prepare your documents accordingly. </w:t>
-      </w:r>
-    </w:p>
-    <w:p>
-      <w:pPr>
-        <w:spacing w:before="120" w:after="120"/>
-        <w:rPr>
-          <w:sz w:val="24"/>
-        </w:rPr>
-      </w:pPr>
-      <w:r>
-        <w:rPr>
-          <w:sz w:val="24"/>
-        </w:rPr>
-        <w:t xml:space="preserve">It is highly recommended that you use the Microsoft Accessibility Checker and fix all issues flagged by it in your document. Beginning version 2.6.0.0, SaveAsDAISY now uses the Microsoft Accessibility Checker in place of its own Validator.  </w:t>
+      <w:proofErr w:type="spellStart"/>
+      <w:r>
+        <w:rPr>
+          <w:sz w:val="24"/>
+        </w:rPr>
+        <w:t>SaveAsDAISY</w:t>
+      </w:r>
+      <w:proofErr w:type="spellEnd"/>
+      <w:r>
+        <w:rPr>
+          <w:sz w:val="24"/>
+        </w:rPr>
+        <w:t xml:space="preserve"> requires a well-structured document conforming to accessibility guidelines and best practices. Refer to the Authoring Guidelines For using </w:t>
+      </w:r>
+      <w:proofErr w:type="spellStart"/>
+      <w:r>
+        <w:rPr>
+          <w:sz w:val="24"/>
+        </w:rPr>
+        <w:t>SaveAsDAISY</w:t>
+      </w:r>
+      <w:proofErr w:type="spellEnd"/>
+      <w:r>
+        <w:rPr>
+          <w:sz w:val="24"/>
+        </w:rPr>
+        <w:t xml:space="preserve"> and prepare your documents accordingly. </w:t>
+      </w:r>
+    </w:p>
+    <w:p>
+      <w:pPr>
+        <w:spacing w:before="120" w:after="120"/>
+        <w:rPr>
+          <w:sz w:val="24"/>
+        </w:rPr>
+      </w:pPr>
+      <w:r>
+        <w:rPr>
+          <w:sz w:val="24"/>
+        </w:rPr>
+        <w:t xml:space="preserve">It is highly recommended that you use the Microsoft Accessibility Checker and fix all issues flagged by it in your document. Beginning version 2.6.0.0, </w:t>
+      </w:r>
+      <w:proofErr w:type="spellStart"/>
+      <w:r>
+        <w:rPr>
+          <w:sz w:val="24"/>
+        </w:rPr>
+        <w:t>SaveAsDAISY</w:t>
+      </w:r>
+      <w:proofErr w:type="spellEnd"/>
+      <w:r>
+        <w:rPr>
+          <w:sz w:val="24"/>
+        </w:rPr>
+        <w:t xml:space="preserve"> now uses the Microsoft Accessibility Checker in place of its own Validator.  </w:t>
       </w:r>
     </w:p>
     <w:p>
@@ -9421,13 +10057,12 @@
         <w:rPr>
           <w:noProof/>
           <w:sz w:val="24"/>
-          <w:lang w:val="en-NZ" w:eastAsia="en-NZ"/>
         </w:rPr>
         <w:drawing>
-          <wp:inline distT="0" distB="0" distL="0" distR="0" wp14:anchorId="6E321F88" wp14:editId="13F092A1">
-            <wp:extent cx="4133850" cy="1133475"/>
-            <wp:effectExtent l="19050" t="0" r="0" b="0"/>
-            <wp:docPr id="11" name="Picture 13" descr="An image showing Daisy Translator window,asking the user to translate the current document along with sub documents."/>
+          <wp:inline distT="0" distB="0" distL="0" distR="0" wp14:anchorId="3221FBBE" wp14:editId="5CC3713A">
+            <wp:extent cx="3810532" cy="1448002"/>
+            <wp:effectExtent l="0" t="0" r="0" b="0"/>
+            <wp:docPr id="36" name="Picture 36"/>
             <wp:cNvGraphicFramePr>
               <a:graphicFrameLocks xmlns:a="http://schemas.openxmlformats.org/drawingml/2006/main" noChangeAspect="1"/>
             </wp:cNvGraphicFramePr>
@@ -9435,212 +10070,11 @@
               <a:graphicData uri="http://schemas.openxmlformats.org/drawingml/2006/picture">
                 <pic:pic xmlns:pic="http://schemas.openxmlformats.org/drawingml/2006/picture">
                   <pic:nvPicPr>
-                    <pic:cNvPr id="0" name="Picture 13" descr="An image showing Daisy Translator window,asking the user to translate the current document along with sub documents."/>
-                    <pic:cNvPicPr>
-                      <a:picLocks noChangeAspect="1" noChangeArrowheads="1"/>
-                    </pic:cNvPicPr>
-                  </pic:nvPicPr>
-                  <pic:blipFill>
-                    <a:blip r:embed="rId24"/>
-                    <a:srcRect/>
-                    <a:stretch>
-                      <a:fillRect/>
-                    </a:stretch>
-                  </pic:blipFill>
-                  <pic:spPr bwMode="auto">
-                    <a:xfrm>
-                      <a:off x="0" y="0"/>
-                      <a:ext cx="4133850" cy="1133475"/>
-                    </a:xfrm>
-                    <a:prstGeom prst="rect">
-                      <a:avLst/>
-                    </a:prstGeom>
-                    <a:noFill/>
-                    <a:ln w="9525">
-                      <a:noFill/>
-                      <a:miter lim="800000"/>
-                      <a:headEnd/>
-                      <a:tailEnd/>
-                    </a:ln>
-                  </pic:spPr>
-                </pic:pic>
-              </a:graphicData>
-            </a:graphic>
-          </wp:inline>
-        </w:drawing>
-      </w:r>
-      <w:r>
-        <w:rPr>
-          <w:sz w:val="24"/>
-        </w:rPr>
-        <w:t xml:space="preserve">  </w:t>
-      </w:r>
-      <w:r>
-        <w:rPr>
-          <w:sz w:val="24"/>
-        </w:rPr>
-        <w:br/>
-      </w:r>
-      <w:r>
-        <w:rPr>
-          <w:sz w:val="24"/>
-        </w:rPr>
-        <w:br/>
-      </w:r>
-      <w:r>
-        <w:rPr>
-          <w:sz w:val="24"/>
-        </w:rPr>
-        <w:t xml:space="preserve">On selecting </w:t>
-      </w:r>
-      <w:r>
-        <w:rPr>
-          <w:i/>
-          <w:sz w:val="24"/>
-        </w:rPr>
-        <w:t>Yes</w:t>
-      </w:r>
-      <w:r>
-        <w:rPr>
-          <w:sz w:val="24"/>
-        </w:rPr>
-        <w:t xml:space="preserve">, the translation process will continue and </w:t>
-      </w:r>
-      <w:r>
-        <w:rPr>
-          <w:sz w:val="24"/>
-        </w:rPr>
-        <w:t>the tool will translate</w:t>
-      </w:r>
-      <w:r>
-        <w:rPr>
-          <w:sz w:val="24"/>
-        </w:rPr>
-        <w:t xml:space="preserve"> the </w:t>
-      </w:r>
-      <w:r>
-        <w:rPr>
-          <w:sz w:val="24"/>
-        </w:rPr>
-        <w:lastRenderedPageBreak/>
-        <w:t xml:space="preserve">current document along with sub documents included in it. Otherwise, </w:t>
-      </w:r>
-      <w:r>
-        <w:rPr>
-          <w:sz w:val="24"/>
-        </w:rPr>
-        <w:t>the tool will translate</w:t>
-      </w:r>
-      <w:r>
-        <w:rPr>
-          <w:sz w:val="24"/>
-        </w:rPr>
-        <w:t xml:space="preserve"> the current document excluding its sub documents. Before showing the Translation form, an Initializing Translation </w:t>
-      </w:r>
-      <w:r>
-        <w:rPr>
-          <w:sz w:val="24"/>
-        </w:rPr>
-        <w:t>message</w:t>
-      </w:r>
-      <w:r>
-        <w:rPr>
-          <w:sz w:val="24"/>
-        </w:rPr>
-        <w:t xml:space="preserve"> </w:t>
-      </w:r>
-      <w:r>
-        <w:rPr>
-          <w:sz w:val="24"/>
-        </w:rPr>
-        <w:t xml:space="preserve">is shown </w:t>
-      </w:r>
-      <w:r>
-        <w:rPr>
-          <w:sz w:val="24"/>
-        </w:rPr>
-        <w:t>momentarily</w:t>
-      </w:r>
-      <w:r>
-        <w:rPr>
-          <w:sz w:val="24"/>
-        </w:rPr>
-        <w:t>.</w:t>
-      </w:r>
-    </w:p>
-    <w:p>
-      <w:pPr>
-        <w:pStyle w:val="ListParagraph"/>
-        <w:numPr>
-          <w:ilvl w:val="0"/>
-          <w:numId w:val="22"/>
-        </w:numPr>
-        <w:spacing w:before="120" w:after="120"/>
-        <w:contextualSpacing w:val="0"/>
-        <w:rPr>
-          <w:sz w:val="24"/>
-        </w:rPr>
-      </w:pPr>
-      <w:r>
-        <w:rPr>
-          <w:sz w:val="24"/>
-        </w:rPr>
-        <w:t xml:space="preserve">You are </w:t>
-      </w:r>
-      <w:r>
-        <w:rPr>
-          <w:sz w:val="24"/>
-        </w:rPr>
-        <w:t xml:space="preserve">presented with a Translation </w:t>
-      </w:r>
-      <w:r>
-        <w:rPr>
-          <w:sz w:val="24"/>
-        </w:rPr>
-        <w:t>dialog</w:t>
-      </w:r>
-      <w:r>
-        <w:rPr>
-          <w:sz w:val="24"/>
-        </w:rPr>
-        <w:t xml:space="preserve"> as shown below.</w:t>
-      </w:r>
-      <w:r>
-        <w:rPr>
-          <w:noProof/>
-          <w:lang w:val="en-NZ" w:eastAsia="en-NZ"/>
-        </w:rPr>
-        <w:t xml:space="preserve"> </w:t>
-      </w:r>
-      <w:r>
-        <w:rPr>
-          <w:noProof/>
-          <w:lang w:val="en-NZ" w:eastAsia="en-NZ"/>
-        </w:rPr>
-        <w:br/>
-      </w:r>
-      <w:r>
-        <w:rPr>
-          <w:noProof/>
-          <w:lang w:val="en-NZ" w:eastAsia="en-NZ"/>
-        </w:rPr>
-        <w:drawing>
-          <wp:inline distT="0" distB="0" distL="0" distR="0" wp14:anchorId="643278FE" wp14:editId="58AE903A">
-            <wp:extent cx="3724275" cy="3295650"/>
-            <wp:effectExtent l="0" t="0" r="9525" b="0"/>
-            <wp:docPr id="24" name="Picture 24" descr="Settings dialog for a conversion to DTBook XML."/>
-            <wp:cNvGraphicFramePr>
-              <a:graphicFrameLocks xmlns:a="http://schemas.openxmlformats.org/drawingml/2006/main" noChangeAspect="1"/>
-            </wp:cNvGraphicFramePr>
-            <a:graphic xmlns:a="http://schemas.openxmlformats.org/drawingml/2006/main">
-              <a:graphicData uri="http://schemas.openxmlformats.org/drawingml/2006/picture">
-                <pic:pic xmlns:pic="http://schemas.openxmlformats.org/drawingml/2006/picture">
-                  <pic:nvPicPr>
-                    <pic:cNvPr id="24" name="Picture 24" descr="Settings dialog for a conversion to DTBook XML."/>
+                    <pic:cNvPr id="1" name=""/>
                     <pic:cNvPicPr/>
                   </pic:nvPicPr>
                   <pic:blipFill>
-                    <a:blip r:embed="rId25"/>
+                    <a:blip r:embed="rId26"/>
                     <a:stretch>
                       <a:fillRect/>
                     </a:stretch>
@@ -9648,7 +10082,7 @@
                   <pic:spPr>
                     <a:xfrm>
                       <a:off x="0" y="0"/>
-                      <a:ext cx="3724275" cy="3295650"/>
+                      <a:ext cx="3810532" cy="1448002"/>
                     </a:xfrm>
                     <a:prstGeom prst="rect">
                       <a:avLst/>
@@ -9660,10 +10094,105 @@
           </wp:inline>
         </w:drawing>
       </w:r>
+      <w:r>
+        <w:rPr>
+          <w:sz w:val="24"/>
+        </w:rPr>
+        <w:t xml:space="preserve">  </w:t>
+      </w:r>
+      <w:r>
+        <w:rPr>
+          <w:sz w:val="24"/>
+        </w:rPr>
+        <w:br/>
+      </w:r>
+      <w:r>
+        <w:rPr>
+          <w:sz w:val="24"/>
+        </w:rPr>
+        <w:br/>
+      </w:r>
+      <w:r>
+        <w:rPr>
+          <w:sz w:val="24"/>
+        </w:rPr>
+        <w:t xml:space="preserve">On selecting </w:t>
+      </w:r>
+      <w:r>
+        <w:rPr>
+          <w:i/>
+          <w:sz w:val="24"/>
+        </w:rPr>
+        <w:t>Yes</w:t>
+      </w:r>
+      <w:r>
+        <w:rPr>
+          <w:sz w:val="24"/>
+        </w:rPr>
+        <w:t xml:space="preserve">, the translation process will continue and </w:t>
+      </w:r>
+      <w:r>
+        <w:rPr>
+          <w:sz w:val="24"/>
+        </w:rPr>
+        <w:t>the tool will translate</w:t>
+      </w:r>
+      <w:r>
+        <w:rPr>
+          <w:sz w:val="24"/>
+        </w:rPr>
+        <w:t xml:space="preserve"> the current document along with sub documents included in it. Otherwise, </w:t>
+      </w:r>
+      <w:r>
+        <w:rPr>
+          <w:sz w:val="24"/>
+        </w:rPr>
+        <w:t>the tool will translate</w:t>
+      </w:r>
+      <w:r>
+        <w:rPr>
+          <w:sz w:val="24"/>
+        </w:rPr>
+        <w:t xml:space="preserve"> the current document excluding its sub documents. Before showing the Translation form, an Initializing Translation </w:t>
+      </w:r>
+      <w:r>
+        <w:rPr>
+          <w:sz w:val="24"/>
+        </w:rPr>
+        <w:t>message</w:t>
+      </w:r>
+      <w:r>
+        <w:rPr>
+          <w:sz w:val="24"/>
+        </w:rPr>
+        <w:t xml:space="preserve"> </w:t>
+      </w:r>
+      <w:r>
+        <w:rPr>
+          <w:sz w:val="24"/>
+        </w:rPr>
+        <w:t xml:space="preserve">is shown </w:t>
+      </w:r>
+      <w:r>
+        <w:rPr>
+          <w:sz w:val="24"/>
+        </w:rPr>
+        <w:t>momentarily</w:t>
+      </w:r>
+      <w:r>
+        <w:rPr>
+          <w:sz w:val="24"/>
+        </w:rPr>
+        <w:t>.</w:t>
+      </w:r>
     </w:p>
     <w:p>
       <w:pPr>
         <w:pStyle w:val="ListParagraph"/>
+        <w:numPr>
+          <w:ilvl w:val="0"/>
+          <w:numId w:val="22"/>
+        </w:numPr>
         <w:spacing w:before="120" w:after="120"/>
         <w:contextualSpacing w:val="0"/>
         <w:rPr>
@@ -9674,6 +10203,95 @@
         <w:rPr>
           <w:sz w:val="24"/>
         </w:rPr>
+        <w:t xml:space="preserve">You are </w:t>
+      </w:r>
+      <w:r>
+        <w:rPr>
+          <w:sz w:val="24"/>
+        </w:rPr>
+        <w:t xml:space="preserve">presented with a Translation </w:t>
+      </w:r>
+      <w:r>
+        <w:rPr>
+          <w:sz w:val="24"/>
+        </w:rPr>
+        <w:t>dialog</w:t>
+      </w:r>
+      <w:r>
+        <w:rPr>
+          <w:sz w:val="24"/>
+        </w:rPr>
+        <w:t xml:space="preserve"> as shown below.</w:t>
+      </w:r>
+      <w:r>
+        <w:rPr>
+          <w:noProof/>
+          <w:lang w:val="en-NZ" w:eastAsia="en-NZ"/>
+        </w:rPr>
+        <w:t xml:space="preserve"> </w:t>
+      </w:r>
+      <w:r>
+        <w:rPr>
+          <w:noProof/>
+          <w:lang w:val="en-NZ" w:eastAsia="en-NZ"/>
+        </w:rPr>
+        <w:br/>
+      </w:r>
+      <w:r>
+        <w:rPr>
+          <w:noProof/>
+          <w:lang w:val="en-NZ" w:eastAsia="en-NZ"/>
+        </w:rPr>
+        <w:drawing>
+          <wp:inline distT="0" distB="0" distL="0" distR="0" wp14:anchorId="1CD1DD11" wp14:editId="3A1A880E">
+            <wp:extent cx="3724795" cy="3219899"/>
+            <wp:effectExtent l="0" t="0" r="9525" b="0"/>
+            <wp:docPr id="37" name="Picture 37"/>
+            <wp:cNvGraphicFramePr>
+              <a:graphicFrameLocks xmlns:a="http://schemas.openxmlformats.org/drawingml/2006/main" noChangeAspect="1"/>
+            </wp:cNvGraphicFramePr>
+            <a:graphic xmlns:a="http://schemas.openxmlformats.org/drawingml/2006/main">
+              <a:graphicData uri="http://schemas.openxmlformats.org/drawingml/2006/picture">
+                <pic:pic xmlns:pic="http://schemas.openxmlformats.org/drawingml/2006/picture">
+                  <pic:nvPicPr>
+                    <pic:cNvPr id="1" name=""/>
+                    <pic:cNvPicPr/>
+                  </pic:nvPicPr>
+                  <pic:blipFill>
+                    <a:blip r:embed="rId27"/>
+                    <a:stretch>
+                      <a:fillRect/>
+                    </a:stretch>
+                  </pic:blipFill>
+                  <pic:spPr>
+                    <a:xfrm>
+                      <a:off x="0" y="0"/>
+                      <a:ext cx="3724795" cy="3219899"/>
+                    </a:xfrm>
+                    <a:prstGeom prst="rect">
+                      <a:avLst/>
+                    </a:prstGeom>
+                  </pic:spPr>
+                </pic:pic>
+              </a:graphicData>
+            </a:graphic>
+          </wp:inline>
+        </w:drawing>
+      </w:r>
+    </w:p>
+    <w:p>
+      <w:pPr>
+        <w:pStyle w:val="ListParagraph"/>
+        <w:spacing w:before="120" w:after="120"/>
+        <w:contextualSpacing w:val="0"/>
+        <w:rPr>
+          <w:sz w:val="24"/>
+        </w:rPr>
+      </w:pPr>
+      <w:r>
+        <w:rPr>
+          <w:sz w:val="24"/>
+        </w:rPr>
         <w:t>Translator form contains fields</w:t>
       </w:r>
       <w:r>
@@ -9750,7 +10368,35 @@
         <w:rPr>
           <w:sz w:val="24"/>
         </w:rPr>
-        <w:t>Post-process actions are also available, including a list of possible DTBook fix routines and an option to activate sentence detection in the book (required if the DTBook is passed to an external text-to-speech software)</w:t>
+        <w:t xml:space="preserve">Post-process actions are also available, including a list of possible </w:t>
+      </w:r>
+      <w:proofErr w:type="spellStart"/>
+      <w:r>
+        <w:rPr>
+          <w:sz w:val="24"/>
+        </w:rPr>
+        <w:t>DTBook</w:t>
+      </w:r>
+      <w:proofErr w:type="spellEnd"/>
+      <w:r>
+        <w:rPr>
+          <w:sz w:val="24"/>
+        </w:rPr>
+        <w:t xml:space="preserve"> fix routines and an option to activate sentence detection in the book (required if the </w:t>
+      </w:r>
+      <w:proofErr w:type="spellStart"/>
+      <w:r>
+        <w:rPr>
+          <w:sz w:val="24"/>
+        </w:rPr>
+        <w:t>DTBook</w:t>
+      </w:r>
+      <w:proofErr w:type="spellEnd"/>
+      <w:r>
+        <w:rPr>
+          <w:sz w:val="24"/>
+        </w:rPr>
+        <w:t xml:space="preserve"> is passed to an external text-to-speech software)</w:t>
       </w:r>
       <w:r>
         <w:rPr>
@@ -9803,7 +10449,7 @@
                     <pic:cNvPicPr/>
                   </pic:nvPicPr>
                   <pic:blipFill>
-                    <a:blip r:embed="rId26" cstate="email">
+                    <a:blip r:embed="rId28" cstate="email">
                       <a:extLst>
                         <a:ext uri="{28A0092B-C50C-407E-A947-70E740481C1C}">
                           <a14:useLocalDpi xmlns:a14="http://schemas.microsoft.com/office/drawing/2010/main"/>
@@ -9848,7 +10494,6 @@
         <w:rPr>
           <w:sz w:val="24"/>
         </w:rPr>
-        <w:lastRenderedPageBreak/>
         <w:t xml:space="preserve"> After successful translation a success message is </w:t>
       </w:r>
       <w:r>
@@ -9896,7 +10541,7 @@
                     <pic:cNvPicPr/>
                   </pic:nvPicPr>
                   <pic:blipFill>
-                    <a:blip r:embed="rId27"/>
+                    <a:blip r:embed="rId29"/>
                     <a:stretch>
                       <a:fillRect/>
                     </a:stretch>
@@ -10021,7 +10666,7 @@
                     </pic:cNvPicPr>
                   </pic:nvPicPr>
                   <pic:blipFill rotWithShape="1">
-                    <a:blip r:embed="rId28" cstate="email">
+                    <a:blip r:embed="rId30" cstate="email">
                       <a:extLst>
                         <a:ext uri="{28A0092B-C50C-407E-A947-70E740481C1C}">
                           <a14:useLocalDpi xmlns:a14="http://schemas.microsoft.com/office/drawing/2010/main"/>
@@ -10205,7 +10850,7 @@
                     </pic:cNvPicPr>
                   </pic:nvPicPr>
                   <pic:blipFill rotWithShape="1">
-                    <a:blip r:embed="rId29" cstate="email">
+                    <a:blip r:embed="rId31" cstate="email">
                       <a:extLst>
                         <a:ext uri="{28A0092B-C50C-407E-A947-70E740481C1C}">
                           <a14:useLocalDpi xmlns:a14="http://schemas.microsoft.com/office/drawing/2010/main"/>
@@ -10251,7 +10896,6 @@
         <w:rPr>
           <w:sz w:val="24"/>
         </w:rPr>
-        <w:lastRenderedPageBreak/>
         <w:t xml:space="preserve">The </w:t>
       </w:r>
       <w:r>
@@ -10298,7 +10942,7 @@
                     </pic:cNvPicPr>
                   </pic:nvPicPr>
                   <pic:blipFill rotWithShape="1">
-                    <a:blip r:embed="rId30" cstate="email">
+                    <a:blip r:embed="rId32" cstate="email">
                       <a:extLst>
                         <a:ext uri="{28A0092B-C50C-407E-A947-70E740481C1C}">
                           <a14:useLocalDpi xmlns:a14="http://schemas.microsoft.com/office/drawing/2010/main"/>
@@ -10401,8 +11045,16 @@
         <w:rPr>
           <w:sz w:val="24"/>
         </w:rPr>
-        <w:t>DAISY DTBook</w:t>
-      </w:r>
+        <w:t xml:space="preserve">DAISY </w:t>
+      </w:r>
+      <w:proofErr w:type="spellStart"/>
+      <w:r>
+        <w:rPr>
+          <w:sz w:val="24"/>
+        </w:rPr>
+        <w:t>DTBook</w:t>
+      </w:r>
+      <w:proofErr w:type="spellEnd"/>
       <w:r>
         <w:rPr>
           <w:sz w:val="24"/>
@@ -10435,7 +11087,21 @@
         <w:rPr>
           <w:sz w:val="24"/>
         </w:rPr>
-        <w:t>The translation dialog for a full DAISY DTBook output provides additional options.</w:t>
+        <w:t xml:space="preserve">The translation dialog for a full DAISY </w:t>
+      </w:r>
+      <w:proofErr w:type="spellStart"/>
+      <w:r>
+        <w:rPr>
+          <w:sz w:val="24"/>
+        </w:rPr>
+        <w:t>DTBook</w:t>
+      </w:r>
+      <w:proofErr w:type="spellEnd"/>
+      <w:r>
+        <w:rPr>
+          <w:sz w:val="24"/>
+        </w:rPr>
+        <w:t xml:space="preserve"> output provides additional options.</w:t>
       </w:r>
     </w:p>
     <w:p>
@@ -10449,13 +11115,12 @@
         <w:rPr>
           <w:noProof/>
           <w:sz w:val="24"/>
-          <w:lang w:val="en-NZ" w:eastAsia="en-NZ"/>
         </w:rPr>
         <w:drawing>
-          <wp:inline distT="0" distB="0" distL="0" distR="0" wp14:anchorId="6146F623" wp14:editId="7A5D805E">
-            <wp:extent cx="5943600" cy="3357880"/>
+          <wp:inline distT="0" distB="0" distL="0" distR="0" wp14:anchorId="721B4F83" wp14:editId="1CC6412A">
+            <wp:extent cx="3715268" cy="2686425"/>
             <wp:effectExtent l="0" t="0" r="0" b="0"/>
-            <wp:docPr id="19" name="Picture 19" descr="Save as full DTBook dialog. Normal view"/>
+            <wp:docPr id="38" name="Picture 38"/>
             <wp:cNvGraphicFramePr>
               <a:graphicFrameLocks xmlns:a="http://schemas.openxmlformats.org/drawingml/2006/main" noChangeAspect="1"/>
             </wp:cNvGraphicFramePr>
@@ -10463,17 +11128,11 @@
               <a:graphicData uri="http://schemas.openxmlformats.org/drawingml/2006/picture">
                 <pic:pic xmlns:pic="http://schemas.openxmlformats.org/drawingml/2006/picture">
                   <pic:nvPicPr>
-                    <pic:cNvPr id="0" name=""/>
+                    <pic:cNvPr id="1" name=""/>
                     <pic:cNvPicPr/>
                   </pic:nvPicPr>
                   <pic:blipFill>
-                    <a:blip r:embed="rId31" cstate="email">
-                      <a:extLst>
-                        <a:ext uri="{28A0092B-C50C-407E-A947-70E740481C1C}">
-                          <a14:useLocalDpi xmlns:a14="http://schemas.microsoft.com/office/drawing/2010/main"/>
-                        </a:ext>
-                      </a:extLst>
-                    </a:blip>
+                    <a:blip r:embed="rId33"/>
                     <a:stretch>
                       <a:fillRect/>
                     </a:stretch>
@@ -10481,7 +11140,7 @@
                   <pic:spPr>
                     <a:xfrm>
                       <a:off x="0" y="0"/>
-                      <a:ext cx="5943600" cy="3357880"/>
+                      <a:ext cx="3715268" cy="2686425"/>
                     </a:xfrm>
                     <a:prstGeom prst="rect">
                       <a:avLst/>
@@ -10545,13 +11204,23 @@
           <w:sz w:val="24"/>
         </w:rPr>
       </w:pPr>
+      <w:proofErr w:type="spellStart"/>
       <w:r>
         <w:rPr>
           <w:b/>
           <w:bCs/>
           <w:sz w:val="24"/>
         </w:rPr>
-        <w:t>DTBook Fix (drop-down list)</w:t>
+        <w:t>DTBook</w:t>
+      </w:r>
+      <w:proofErr w:type="spellEnd"/>
+      <w:r>
+        <w:rPr>
+          <w:b/>
+          <w:bCs/>
+          <w:sz w:val="24"/>
+        </w:rPr>
+        <w:t xml:space="preserve"> Fix (drop-down list)</w:t>
       </w:r>
     </w:p>
     <w:p>
@@ -10566,8 +11235,21 @@
         <w:rPr>
           <w:sz w:val="24"/>
         </w:rPr>
-        <w:lastRenderedPageBreak/>
-        <w:t xml:space="preserve">Selects whether to apply DTBook Fix routines to the input document. These routines </w:t>
+        <w:t xml:space="preserve">Selects whether to apply </w:t>
+      </w:r>
+      <w:proofErr w:type="spellStart"/>
+      <w:r>
+        <w:rPr>
+          <w:sz w:val="24"/>
+        </w:rPr>
+        <w:t>DTBook</w:t>
+      </w:r>
+      <w:proofErr w:type="spellEnd"/>
+      <w:r>
+        <w:rPr>
+          <w:sz w:val="24"/>
+        </w:rPr>
+        <w:t xml:space="preserve"> Fix routines to the input document. These routines </w:t>
       </w:r>
       <w:r>
         <w:rPr>
@@ -10579,7 +11261,21 @@
         <w:rPr>
           <w:sz w:val="24"/>
         </w:rPr>
-        <w:t xml:space="preserve"> to clean and repair the input DAISY XML document to enforce the best compatibility with the remaining steps. The "Apply DTBook Fix r</w:t>
+        <w:t xml:space="preserve"> to clean and repair the input DAISY XML document to enforce the best compatibility with the remaining steps. The "Apply </w:t>
+      </w:r>
+      <w:proofErr w:type="spellStart"/>
+      <w:r>
+        <w:rPr>
+          <w:sz w:val="24"/>
+        </w:rPr>
+        <w:t>DTBook</w:t>
+      </w:r>
+      <w:proofErr w:type="spellEnd"/>
+      <w:r>
+        <w:rPr>
+          <w:sz w:val="24"/>
+        </w:rPr>
+        <w:t xml:space="preserve"> Fix r</w:t>
       </w:r>
       <w:r>
         <w:rPr>
@@ -10704,59 +11400,20 @@
     </w:p>
     <w:p>
       <w:pPr>
-        <w:numPr>
-          <w:ilvl w:val="0"/>
-          <w:numId w:val="16"/>
-        </w:numPr>
-        <w:spacing w:before="120" w:after="120"/>
-        <w:rPr>
-          <w:b/>
-          <w:bCs/>
-          <w:sz w:val="24"/>
-        </w:rPr>
-      </w:pPr>
-      <w:r>
-        <w:rPr>
-          <w:b/>
-          <w:bCs/>
-          <w:sz w:val="24"/>
-        </w:rPr>
-        <w:t>2.02 href target (drop-down list)</w:t>
-      </w:r>
-    </w:p>
-    <w:p>
-      <w:pPr>
-        <w:spacing w:before="120" w:after="120"/>
-        <w:ind w:left="720"/>
-        <w:rPr>
-          <w:sz w:val="24"/>
-        </w:rPr>
-      </w:pPr>
-      <w:r>
-        <w:rPr>
-          <w:sz w:val="24"/>
-        </w:rPr>
-        <w:t xml:space="preserve">Selects the SMIL element (text or par) to target by href URIs in the content document and navigation control file of the generated DAISY DTB. "text" is the default value but some DAISY players will behave more gracefully if "par" is selected. </w:t>
-      </w:r>
-    </w:p>
-    <w:p>
-      <w:pPr>
-        <w:spacing w:before="120" w:after="120"/>
-        <w:rPr>
-          <w:sz w:val="24"/>
-        </w:rPr>
-      </w:pPr>
-      <w:r>
-        <w:rPr>
-          <w:noProof/>
-          <w:sz w:val="24"/>
-          <w:lang w:val="en-NZ" w:eastAsia="en-NZ"/>
+        <w:spacing w:before="120" w:after="120"/>
+        <w:rPr>
+          <w:sz w:val="24"/>
+        </w:rPr>
+      </w:pPr>
+      <w:r>
+        <w:rPr>
+          <w:sz w:val="24"/>
         </w:rPr>
         <w:drawing>
-          <wp:inline distT="0" distB="0" distL="0" distR="0" wp14:anchorId="70128650" wp14:editId="11B7A81F">
-            <wp:extent cx="5943600" cy="5274310"/>
-            <wp:effectExtent l="0" t="0" r="0" b="2540"/>
-            <wp:docPr id="20" name="Picture 20" descr="Save as full DTBook dialog. Advanced view"/>
+          <wp:inline distT="0" distB="0" distL="0" distR="0" wp14:anchorId="7515122F" wp14:editId="446787F0">
+            <wp:extent cx="3724795" cy="3467584"/>
+            <wp:effectExtent l="0" t="0" r="9525" b="0"/>
+            <wp:docPr id="4" name="Picture 4"/>
             <wp:cNvGraphicFramePr>
               <a:graphicFrameLocks xmlns:a="http://schemas.openxmlformats.org/drawingml/2006/main" noChangeAspect="1"/>
             </wp:cNvGraphicFramePr>
@@ -10764,17 +11421,11 @@
               <a:graphicData uri="http://schemas.openxmlformats.org/drawingml/2006/picture">
                 <pic:pic xmlns:pic="http://schemas.openxmlformats.org/drawingml/2006/picture">
                   <pic:nvPicPr>
-                    <pic:cNvPr id="0" name=""/>
+                    <pic:cNvPr id="1" name=""/>
                     <pic:cNvPicPr/>
                   </pic:nvPicPr>
                   <pic:blipFill>
-                    <a:blip r:embed="rId32" cstate="email">
-                      <a:extLst>
-                        <a:ext uri="{28A0092B-C50C-407E-A947-70E740481C1C}">
-                          <a14:useLocalDpi xmlns:a14="http://schemas.microsoft.com/office/drawing/2010/main"/>
-                        </a:ext>
-                      </a:extLst>
-                    </a:blip>
+                    <a:blip r:embed="rId34"/>
                     <a:stretch>
                       <a:fillRect/>
                     </a:stretch>
@@ -10782,7 +11433,7 @@
                   <pic:spPr>
                     <a:xfrm>
                       <a:off x="0" y="0"/>
-                      <a:ext cx="5943600" cy="5274310"/>
+                      <a:ext cx="3724795" cy="3467584"/>
                     </a:xfrm>
                     <a:prstGeom prst="rect">
                       <a:avLst/>
@@ -10808,7 +11459,6 @@
         <w:rPr>
           <w:sz w:val="24"/>
         </w:rPr>
-        <w:lastRenderedPageBreak/>
         <w:t xml:space="preserve">Clicking the </w:t>
       </w:r>
       <w:r>
@@ -10873,7 +11523,14 @@
         <w:rPr>
           <w:sz w:val="24"/>
         </w:rPr>
-        <w:t>Pipeline Lite tool starts the DAISY XML to DAISY DTB</w:t>
+        <w:t xml:space="preserve">Pipeline Lite tool starts the DAISY XML to DAISY </w:t>
+      </w:r>
+      <w:proofErr w:type="spellStart"/>
+      <w:r>
+        <w:rPr>
+          <w:sz w:val="24"/>
+        </w:rPr>
+        <w:t>DTB</w:t>
       </w:r>
       <w:r>
         <w:rPr>
@@ -10881,6 +11538,7 @@
         </w:rPr>
         <w:t>ook</w:t>
       </w:r>
+      <w:proofErr w:type="spellEnd"/>
       <w:r>
         <w:rPr>
           <w:sz w:val="24"/>
@@ -10929,7 +11587,7 @@
                     <pic:cNvPicPr/>
                   </pic:nvPicPr>
                   <pic:blipFill>
-                    <a:blip r:embed="rId33" cstate="email">
+                    <a:blip r:embed="rId35" cstate="email">
                       <a:extLst>
                         <a:ext uri="{28A0092B-C50C-407E-A947-70E740481C1C}">
                           <a14:useLocalDpi xmlns:a14="http://schemas.microsoft.com/office/drawing/2010/main"/>
@@ -11055,8 +11713,9 @@
           <w:szCs w:val="22"/>
         </w:rPr>
         <w:br/>
-        <w:t xml:space="preserve">The minimum recommended requirements for producing a large DTBook are a 2Ghz Processor and 2GB of RAM </w:t>
-      </w:r>
+        <w:t xml:space="preserve">The minimum recommended requirements for producing a large </w:t>
+      </w:r>
+      <w:proofErr w:type="spellStart"/>
       <w:r>
         <w:rPr>
           <w:rFonts w:ascii="Calibri" w:hAnsi="Calibri" w:cs="Arial"/>
@@ -11064,73 +11723,92 @@
           <w:iCs/>
           <w:szCs w:val="22"/>
         </w:rPr>
-        <w:t xml:space="preserve"> </w:t>
-      </w:r>
-    </w:p>
-    <w:p>
-      <w:pPr>
-        <w:spacing w:before="120" w:after="120"/>
-        <w:rPr>
-          <w:sz w:val="24"/>
-        </w:rPr>
-      </w:pPr>
-      <w:r>
-        <w:rPr>
-          <w:sz w:val="24"/>
-        </w:rPr>
-        <w:t>The</w:t>
-      </w:r>
-      <w:r>
-        <w:rPr>
-          <w:sz w:val="24"/>
-        </w:rPr>
-        <w:t xml:space="preserve"> "Cancel" button allows </w:t>
-      </w:r>
-      <w:r>
-        <w:rPr>
-          <w:sz w:val="24"/>
-        </w:rPr>
-        <w:t xml:space="preserve">you </w:t>
-      </w:r>
-      <w:r>
-        <w:rPr>
-          <w:sz w:val="24"/>
-        </w:rPr>
-        <w:t>to prematurely abort the translation. Note that the Pipeline Lite process might not terminate immediately but wait for the current task to complete. Some temporary files may then be left in the output directory.</w:t>
-      </w:r>
-    </w:p>
-    <w:p>
-      <w:pPr>
-        <w:spacing w:before="120" w:after="120"/>
-        <w:rPr>
-          <w:sz w:val="24"/>
-        </w:rPr>
-      </w:pPr>
-      <w:r>
-        <w:rPr>
-          <w:sz w:val="24"/>
-        </w:rPr>
-        <w:t xml:space="preserve">When the translation completes successfully, a "Pipeline Job Completed" dialog box </w:t>
-      </w:r>
-      <w:r>
-        <w:rPr>
-          <w:sz w:val="24"/>
-        </w:rPr>
-        <w:t xml:space="preserve">is displayed with </w:t>
-      </w:r>
-      <w:r>
-        <w:rPr>
-          <w:sz w:val="24"/>
-        </w:rPr>
-        <w:t xml:space="preserve">the message "Job Completed". </w:t>
-      </w:r>
-    </w:p>
-    <w:p>
-      <w:pPr>
-        <w:spacing w:before="120" w:after="120"/>
-        <w:rPr>
+        <w:t>DTBook</w:t>
+      </w:r>
+      <w:proofErr w:type="spellEnd"/>
+      <w:r>
+        <w:rPr>
+          <w:rFonts w:ascii="Calibri" w:hAnsi="Calibri" w:cs="Arial"/>
           <w:i/>
           <w:iCs/>
+          <w:szCs w:val="22"/>
+        </w:rPr>
+        <w:t xml:space="preserve"> are a 2Ghz Processor and 2GB of RAM </w:t>
+      </w:r>
+      <w:r>
+        <w:rPr>
+          <w:rFonts w:ascii="Calibri" w:hAnsi="Calibri" w:cs="Arial"/>
+          <w:i/>
+          <w:iCs/>
+          <w:szCs w:val="22"/>
+        </w:rPr>
+        <w:t xml:space="preserve"> </w:t>
+      </w:r>
+    </w:p>
+    <w:p>
+      <w:pPr>
+        <w:spacing w:before="120" w:after="120"/>
+        <w:rPr>
+          <w:sz w:val="24"/>
+        </w:rPr>
+      </w:pPr>
+      <w:r>
+        <w:rPr>
+          <w:sz w:val="24"/>
+        </w:rPr>
+        <w:t>The</w:t>
+      </w:r>
+      <w:r>
+        <w:rPr>
+          <w:sz w:val="24"/>
+        </w:rPr>
+        <w:t xml:space="preserve"> "Cancel" button allows </w:t>
+      </w:r>
+      <w:r>
+        <w:rPr>
+          <w:sz w:val="24"/>
+        </w:rPr>
+        <w:t xml:space="preserve">you </w:t>
+      </w:r>
+      <w:r>
+        <w:rPr>
+          <w:sz w:val="24"/>
+        </w:rPr>
+        <w:t>to prematurely abort the translation. Note that the Pipeline Lite process might not terminate immediately but wait for the current task to complete. Some temporary files may then be left in the output directory.</w:t>
+      </w:r>
+    </w:p>
+    <w:p>
+      <w:pPr>
+        <w:spacing w:before="120" w:after="120"/>
+        <w:rPr>
+          <w:sz w:val="24"/>
+        </w:rPr>
+      </w:pPr>
+      <w:r>
+        <w:rPr>
+          <w:sz w:val="24"/>
+        </w:rPr>
+        <w:t xml:space="preserve">When the translation completes successfully, a "Pipeline Job Completed" dialog box </w:t>
+      </w:r>
+      <w:r>
+        <w:rPr>
+          <w:sz w:val="24"/>
+        </w:rPr>
+        <w:t xml:space="preserve">is displayed with </w:t>
+      </w:r>
+      <w:r>
+        <w:rPr>
+          <w:sz w:val="24"/>
+        </w:rPr>
+        <w:t xml:space="preserve">the message "Job Completed". </w:t>
+      </w:r>
+    </w:p>
+    <w:p>
+      <w:pPr>
+        <w:spacing w:before="120" w:after="120"/>
+        <w:rPr>
+          <w:i/>
+          <w:iCs/>
           <w:sz w:val="24"/>
         </w:rPr>
       </w:pPr>
@@ -11140,7 +11818,6 @@
           <w:sz w:val="24"/>
           <w:lang w:val="en-NZ" w:eastAsia="en-NZ"/>
         </w:rPr>
-        <w:lastRenderedPageBreak/>
         <w:drawing>
           <wp:inline distT="0" distB="0" distL="0" distR="0" wp14:anchorId="695DF54D" wp14:editId="549877EB">
             <wp:extent cx="5943600" cy="3006090"/>
@@ -11157,7 +11834,7 @@
                     <pic:cNvPicPr/>
                   </pic:nvPicPr>
                   <pic:blipFill>
-                    <a:blip r:embed="rId34" cstate="email">
+                    <a:blip r:embed="rId36" cstate="email">
                       <a:extLst>
                         <a:ext uri="{28A0092B-C50C-407E-A947-70E740481C1C}">
                           <a14:useLocalDpi xmlns:a14="http://schemas.microsoft.com/office/drawing/2010/main"/>
@@ -11253,7 +11930,7 @@
                     <pic:cNvPicPr/>
                   </pic:nvPicPr>
                   <pic:blipFill>
-                    <a:blip r:embed="rId35" cstate="email">
+                    <a:blip r:embed="rId37" cstate="email">
                       <a:extLst>
                         <a:ext uri="{28A0092B-C50C-407E-A947-70E740481C1C}">
                           <a14:useLocalDpi xmlns:a14="http://schemas.microsoft.com/office/drawing/2010/main"/>
@@ -11315,24 +11992,42 @@
           <w:iCs/>
           <w:sz w:val="24"/>
         </w:rPr>
-        <w:t>Note that on some cases dummy headings may be added to the document to conform to the DAISY specification (this happens for instance when no heading were found in the entire input document).</w:t>
-      </w:r>
-    </w:p>
-    <w:p>
-      <w:pPr>
-        <w:spacing w:before="120" w:after="120"/>
+        <w:t xml:space="preserve">Note that on some cases dummy headings may be added to the document to conform to the DAISY specification (this happens for instance when no heading </w:t>
+      </w:r>
+      <w:proofErr w:type="gramStart"/>
+      <w:r>
         <w:rPr>
           <w:i/>
           <w:iCs/>
           <w:sz w:val="24"/>
         </w:rPr>
-      </w:pPr>
+        <w:t>were</w:t>
+      </w:r>
+      <w:proofErr w:type="gramEnd"/>
       <w:r>
         <w:rPr>
           <w:i/>
           <w:iCs/>
           <w:sz w:val="24"/>
         </w:rPr>
+        <w:t xml:space="preserve"> found in the entire input document).</w:t>
+      </w:r>
+    </w:p>
+    <w:p>
+      <w:pPr>
+        <w:spacing w:before="120" w:after="120"/>
+        <w:rPr>
+          <w:i/>
+          <w:iCs/>
+          <w:sz w:val="24"/>
+        </w:rPr>
+      </w:pPr>
+      <w:r>
+        <w:rPr>
+          <w:i/>
+          <w:iCs/>
+          <w:sz w:val="24"/>
+        </w:rPr>
         <w:t xml:space="preserve"> </w:t>
       </w:r>
     </w:p>
@@ -11347,7 +12042,6 @@
         <w:rPr>
           <w:sz w:val="24"/>
         </w:rPr>
-        <w:lastRenderedPageBreak/>
         <w:t xml:space="preserve">Press the "OK" button to return to the Microsoft Word document. </w:t>
       </w:r>
     </w:p>
@@ -11423,7 +12117,7 @@
                     </pic:cNvPicPr>
                   </pic:nvPicPr>
                   <pic:blipFill rotWithShape="1">
-                    <a:blip r:embed="rId36" cstate="email">
+                    <a:blip r:embed="rId38" cstate="email">
                       <a:extLst>
                         <a:ext uri="{28A0092B-C50C-407E-A947-70E740481C1C}">
                           <a14:useLocalDpi xmlns:a14="http://schemas.microsoft.com/office/drawing/2010/main"/>
@@ -11733,7 +12427,7 @@
                     </pic:cNvPicPr>
                   </pic:nvPicPr>
                   <pic:blipFill rotWithShape="1">
-                    <a:blip r:embed="rId37" cstate="email">
+                    <a:blip r:embed="rId39" cstate="email">
                       <a:extLst>
                         <a:ext uri="{28A0092B-C50C-407E-A947-70E740481C1C}">
                           <a14:useLocalDpi xmlns:a14="http://schemas.microsoft.com/office/drawing/2010/main"/>
@@ -11799,7 +12493,7 @@
                     </pic:cNvPicPr>
                   </pic:nvPicPr>
                   <pic:blipFill rotWithShape="1">
-                    <a:blip r:embed="rId38" cstate="email">
+                    <a:blip r:embed="rId40" cstate="email">
                       <a:extLst>
                         <a:ext uri="{28A0092B-C50C-407E-A947-70E740481C1C}">
                           <a14:useLocalDpi xmlns:a14="http://schemas.microsoft.com/office/drawing/2010/main"/>
@@ -11944,7 +12638,6 @@
           <w:sz w:val="24"/>
           <w:lang w:val="en-NZ" w:eastAsia="en-NZ"/>
         </w:rPr>
-        <w:lastRenderedPageBreak/>
         <w:drawing>
           <wp:inline distT="0" distB="0" distL="0" distR="0" wp14:anchorId="71469B56" wp14:editId="3CC2269B">
             <wp:extent cx="2415540" cy="3093720"/>
@@ -11963,7 +12656,7 @@
                     </pic:cNvPicPr>
                   </pic:nvPicPr>
                   <pic:blipFill rotWithShape="1">
-                    <a:blip r:embed="rId39" cstate="email">
+                    <a:blip r:embed="rId41" cstate="email">
                       <a:extLst>
                         <a:ext uri="{28A0092B-C50C-407E-A947-70E740481C1C}">
                           <a14:useLocalDpi xmlns:a14="http://schemas.microsoft.com/office/drawing/2010/main"/>
@@ -12498,7 +13191,6 @@
         <w:rPr>
           <w:sz w:val="24"/>
         </w:rPr>
-        <w:lastRenderedPageBreak/>
         <w:t xml:space="preserve">Select the "Text to Speech" tab </w:t>
       </w:r>
     </w:p>
@@ -12564,7 +13256,7 @@
         </w:rPr>
         <w:t xml:space="preserve">) is currently not directly exposed to the end user. Advanced users can however refer to the DAISY Pipeline developer documentation to fine tune the internal configuration files located in the Pipeline Lite installation directory: </w:t>
       </w:r>
-      <w:hyperlink r:id="rId40" w:history="1">
+      <w:hyperlink r:id="rId42" w:history="1">
         <w:r>
           <w:rPr>
             <w:rStyle w:val="icon"/>
@@ -12614,7 +13306,21 @@
         <w:rPr>
           <w:sz w:val="24"/>
         </w:rPr>
-        <w:t>After using SaveAsDAISY you will create either Full DAISY books or DAISY xml files.</w:t>
+        <w:t xml:space="preserve">After using </w:t>
+      </w:r>
+      <w:proofErr w:type="spellStart"/>
+      <w:r>
+        <w:rPr>
+          <w:sz w:val="24"/>
+        </w:rPr>
+        <w:t>SaveAsDAISY</w:t>
+      </w:r>
+      <w:proofErr w:type="spellEnd"/>
+      <w:r>
+        <w:rPr>
+          <w:sz w:val="24"/>
+        </w:rPr>
+        <w:t xml:space="preserve"> you will create either Full DAISY books or DAISY xml files.</w:t>
       </w:r>
     </w:p>
     <w:p>
@@ -12657,15 +13363,25 @@
           <w:sz w:val="24"/>
         </w:rPr>
       </w:pPr>
-      <w:hyperlink r:id="rId41" w:history="1">
+      <w:hyperlink r:id="rId43" w:history="1">
         <w:r>
           <w:rPr>
             <w:rStyle w:val="Hyperlink"/>
             <w:rFonts w:cs="Arial"/>
             <w:sz w:val="24"/>
           </w:rPr>
-          <w:t>Dolphin EasyReader</w:t>
-        </w:r>
+          <w:t xml:space="preserve">Dolphin </w:t>
+        </w:r>
+        <w:proofErr w:type="spellStart"/>
+        <w:r>
+          <w:rPr>
+            <w:rStyle w:val="Hyperlink"/>
+            <w:rFonts w:cs="Arial"/>
+            <w:sz w:val="24"/>
+          </w:rPr>
+          <w:t>EasyReader</w:t>
+        </w:r>
+        <w:proofErr w:type="spellEnd"/>
       </w:hyperlink>
       <w:r>
         <w:rPr>
@@ -12698,7 +13414,8 @@
           <w:sz w:val="24"/>
         </w:rPr>
       </w:pPr>
-      <w:hyperlink r:id="rId42" w:history="1">
+      <w:hyperlink r:id="rId44" w:history="1">
+        <w:proofErr w:type="spellStart"/>
         <w:r>
           <w:rPr>
             <w:rStyle w:val="Hyperlink"/>
@@ -12707,6 +13424,7 @@
           </w:rPr>
           <w:t>FSReader</w:t>
         </w:r>
+        <w:proofErr w:type="spellEnd"/>
       </w:hyperlink>
       <w:r>
         <w:rPr>
@@ -12727,7 +13445,7 @@
           <w:sz w:val="24"/>
         </w:rPr>
       </w:pPr>
-      <w:hyperlink r:id="rId43" w:history="1">
+      <w:hyperlink r:id="rId45" w:history="1">
         <w:r>
           <w:rPr>
             <w:rStyle w:val="Hyperlink"/>
@@ -12782,7 +13500,7 @@
         </w:rPr>
         <w:t xml:space="preserve">Import it in </w:t>
       </w:r>
-      <w:hyperlink r:id="rId44" w:history="1">
+      <w:hyperlink r:id="rId46" w:history="1">
         <w:r>
           <w:rPr>
             <w:rStyle w:val="Hyperlink"/>
@@ -12817,7 +13535,7 @@
         </w:rPr>
         <w:t xml:space="preserve">Use </w:t>
       </w:r>
-      <w:hyperlink r:id="rId45" w:history="1">
+      <w:hyperlink r:id="rId47" w:history="1">
         <w:r>
           <w:rPr>
             <w:rStyle w:val="Hyperlink"/>
@@ -12833,7 +13551,7 @@
         </w:rPr>
         <w:t xml:space="preserve"> or </w:t>
       </w:r>
-      <w:hyperlink r:id="rId46" w:history="1">
+      <w:hyperlink r:id="rId48" w:history="1">
         <w:r>
           <w:rPr>
             <w:rStyle w:val="Hyperlink"/>
@@ -12880,16 +13598,26 @@
         <w:rPr>
           <w:sz w:val="24"/>
         </w:rPr>
-        <w:t xml:space="preserve">Note that the reading and conversion options listed above are not exhaustive. The SaveAsDAISY output could be used by many other tools for different purposes.  </w:t>
+        <w:t xml:space="preserve">Note that the reading and conversion options listed above are not exhaustive. The </w:t>
+      </w:r>
+      <w:proofErr w:type="spellStart"/>
+      <w:r>
+        <w:rPr>
+          <w:sz w:val="24"/>
+        </w:rPr>
+        <w:t>SaveAsDAISY</w:t>
+      </w:r>
+      <w:proofErr w:type="spellEnd"/>
+      <w:r>
+        <w:rPr>
+          <w:sz w:val="24"/>
+        </w:rPr>
+        <w:t xml:space="preserve"> output could be used by many other tools for different purposes.  </w:t>
       </w:r>
     </w:p>
     <w:sectPr>
-      <w:headerReference w:type="even" r:id="rId47"/>
-      <w:headerReference w:type="default" r:id="rId48"/>
-      <w:footerReference w:type="even" r:id="rId49"/>
+      <w:headerReference w:type="default" r:id="rId49"/>
       <w:footerReference w:type="default" r:id="rId50"/>
-      <w:headerReference w:type="first" r:id="rId51"/>
-      <w:footerReference w:type="first" r:id="rId52"/>
       <w:pgSz w:w="11909" w:h="16834" w:code="9"/>
       <w:pgMar w:top="1440" w:right="1440" w:bottom="1440" w:left="1440" w:header="720" w:footer="720" w:gutter="0"/>
       <w:cols w:space="720"/>
@@ -12916,20 +13644,13 @@
       </w:r>
     </w:p>
   </w:endnote>
+  <w:endnote w:type="continuationNotice" w:id="1">
+    <w:p/>
+  </w:endnote>
 </w:endnotes>
 </file>
 
 <file path=word/footer1.xml><?xml version="1.0" encoding="utf-8"?>
-<w:ftr xmlns:wpc="http://schemas.microsoft.com/office/word/2010/wordprocessingCanvas" xmlns:cx="http://schemas.microsoft.com/office/drawing/2014/chartex" xmlns:cx1="http://schemas.microsoft.com/office/drawing/2015/9/8/chartex" xmlns:cx2="http://schemas.microsoft.com/office/drawing/2015/10/21/chartex" xmlns:cx3="http://schemas.microsoft.com/office/drawing/2016/5/9/chartex" xmlns:cx4="http://schemas.microsoft.com/office/drawing/2016/5/10/chartex" xmlns:cx5="http://schemas.microsoft.com/office/drawing/2016/5/11/chartex" xmlns:cx6="http://schemas.microsoft.com/office/drawing/2016/5/12/chartex" xmlns:cx7="http://schemas.microsoft.com/office/drawing/2016/5/13/chartex" xmlns:cx8="http://schemas.microsoft.com/office/drawing/2016/5/14/chartex" xmlns:mc="http://schemas.openxmlformats.org/markup-compatibility/2006" xmlns:aink="http://schemas.microsoft.com/office/drawing/2016/ink" xmlns:am3d="http://schemas.microsoft.com/office/drawing/2017/model3d" xmlns:o="urn:schemas-microsoft-com:office:office" xmlns:r="http://schemas.openxmlformats.org/officeDocument/2006/relationships" xmlns:m="http://schemas.openxmlformats.org/officeDocument/2006/math" xmlns:v="urn:schemas-microsoft-com:vml" xmlns:wp14="http://schemas.microsoft.com/office/word/2010/wordprocessingDrawing" xmlns:wp="http://schemas.openxmlformats.org/drawingml/2006/wordprocessingDrawing" xmlns:w10="urn:schemas-microsoft-com:office:word" xmlns:w="http://schemas.openxmlformats.org/wordprocessingml/2006/main" xmlns:w14="http://schemas.microsoft.com/office/word/2010/wordml" xmlns:w15="http://schemas.microsoft.com/office/word/2012/wordml" xmlns:w16cex="http://schemas.microsoft.com/office/word/2018/wordml/cex" xmlns:w16cid="http://schemas.microsoft.com/office/word/2016/wordml/cid" xmlns:w16="http://schemas.microsoft.com/office/word/2018/wordml" xmlns:w16se="http://schemas.microsoft.com/office/word/2015/wordml/symex" xmlns:wpg="http://schemas.microsoft.com/office/word/2010/wordprocessingGroup" xmlns:wpi="http://schemas.microsoft.com/office/word/2010/wordprocessingInk" xmlns:wne="http://schemas.microsoft.com/office/word/2006/wordml" xmlns:wps="http://schemas.microsoft.com/office/word/2010/wordprocessingShape" mc:Ignorable="w14 w15 w16se w16cid w16 w16cex wp14">
-  <w:p>
-    <w:pPr>
-      <w:pStyle w:val="Footer"/>
-    </w:pPr>
-  </w:p>
-</w:ftr>
-</file>
-
-<file path=word/footer2.xml><?xml version="1.0" encoding="utf-8"?>
 <w:ftr xmlns:wpc="http://schemas.microsoft.com/office/word/2010/wordprocessingCanvas" xmlns:cx="http://schemas.microsoft.com/office/drawing/2014/chartex" xmlns:cx1="http://schemas.microsoft.com/office/drawing/2015/9/8/chartex" xmlns:cx2="http://schemas.microsoft.com/office/drawing/2015/10/21/chartex" xmlns:cx3="http://schemas.microsoft.com/office/drawing/2016/5/9/chartex" xmlns:cx4="http://schemas.microsoft.com/office/drawing/2016/5/10/chartex" xmlns:cx5="http://schemas.microsoft.com/office/drawing/2016/5/11/chartex" xmlns:cx6="http://schemas.microsoft.com/office/drawing/2016/5/12/chartex" xmlns:cx7="http://schemas.microsoft.com/office/drawing/2016/5/13/chartex" xmlns:cx8="http://schemas.microsoft.com/office/drawing/2016/5/14/chartex" xmlns:mc="http://schemas.openxmlformats.org/markup-compatibility/2006" xmlns:aink="http://schemas.microsoft.com/office/drawing/2016/ink" xmlns:am3d="http://schemas.microsoft.com/office/drawing/2017/model3d" xmlns:o="urn:schemas-microsoft-com:office:office" xmlns:r="http://schemas.openxmlformats.org/officeDocument/2006/relationships" xmlns:m="http://schemas.openxmlformats.org/officeDocument/2006/math" xmlns:v="urn:schemas-microsoft-com:vml" xmlns:wp14="http://schemas.microsoft.com/office/word/2010/wordprocessingDrawing" xmlns:wp="http://schemas.openxmlformats.org/drawingml/2006/wordprocessingDrawing" xmlns:w10="urn:schemas-microsoft-com:office:word" xmlns:w="http://schemas.openxmlformats.org/wordprocessingml/2006/main" xmlns:w14="http://schemas.microsoft.com/office/word/2010/wordml" xmlns:w15="http://schemas.microsoft.com/office/word/2012/wordml" xmlns:w16cex="http://schemas.microsoft.com/office/word/2018/wordml/cex" xmlns:w16cid="http://schemas.microsoft.com/office/word/2016/wordml/cid" xmlns:w16="http://schemas.microsoft.com/office/word/2018/wordml" xmlns:w16se="http://schemas.microsoft.com/office/word/2015/wordml/symex" xmlns:wpg="http://schemas.microsoft.com/office/word/2010/wordprocessingGroup" xmlns:wpi="http://schemas.microsoft.com/office/word/2010/wordprocessingInk" xmlns:wne="http://schemas.microsoft.com/office/word/2006/wordml" xmlns:wps="http://schemas.microsoft.com/office/word/2010/wordprocessingShape" mc:Ignorable="w14 w15 w16se w16cid w16 w16cex wp14">
   <w:sdt>
     <w:sdtPr>
@@ -12939,6 +13660,7 @@
         <w:docPartUnique/>
       </w:docPartObj>
     </w:sdtPr>
+    <w:sdtEndPr/>
     <w:sdtContent>
       <w:sdt>
         <w:sdtPr>
@@ -12948,6 +13670,7 @@
             <w:docPartUnique/>
           </w:docPartObj>
         </w:sdtPr>
+        <w:sdtEndPr/>
         <w:sdtContent>
           <w:p>
             <w:pPr>
@@ -13057,16 +13780,6 @@
 </w:ftr>
 </file>
 
-<file path=word/footer3.xml><?xml version="1.0" encoding="utf-8"?>
-<w:ftr xmlns:wpc="http://schemas.microsoft.com/office/word/2010/wordprocessingCanvas" xmlns:cx="http://schemas.microsoft.com/office/drawing/2014/chartex" xmlns:cx1="http://schemas.microsoft.com/office/drawing/2015/9/8/chartex" xmlns:cx2="http://schemas.microsoft.com/office/drawing/2015/10/21/chartex" xmlns:cx3="http://schemas.microsoft.com/office/drawing/2016/5/9/chartex" xmlns:cx4="http://schemas.microsoft.com/office/drawing/2016/5/10/chartex" xmlns:cx5="http://schemas.microsoft.com/office/drawing/2016/5/11/chartex" xmlns:cx6="http://schemas.microsoft.com/office/drawing/2016/5/12/chartex" xmlns:cx7="http://schemas.microsoft.com/office/drawing/2016/5/13/chartex" xmlns:cx8="http://schemas.microsoft.com/office/drawing/2016/5/14/chartex" xmlns:mc="http://schemas.openxmlformats.org/markup-compatibility/2006" xmlns:aink="http://schemas.microsoft.com/office/drawing/2016/ink" xmlns:am3d="http://schemas.microsoft.com/office/drawing/2017/model3d" xmlns:o="urn:schemas-microsoft-com:office:office" xmlns:r="http://schemas.openxmlformats.org/officeDocument/2006/relationships" xmlns:m="http://schemas.openxmlformats.org/officeDocument/2006/math" xmlns:v="urn:schemas-microsoft-com:vml" xmlns:wp14="http://schemas.microsoft.com/office/word/2010/wordprocessingDrawing" xmlns:wp="http://schemas.openxmlformats.org/drawingml/2006/wordprocessingDrawing" xmlns:w10="urn:schemas-microsoft-com:office:word" xmlns:w="http://schemas.openxmlformats.org/wordprocessingml/2006/main" xmlns:w14="http://schemas.microsoft.com/office/word/2010/wordml" xmlns:w15="http://schemas.microsoft.com/office/word/2012/wordml" xmlns:w16cex="http://schemas.microsoft.com/office/word/2018/wordml/cex" xmlns:w16cid="http://schemas.microsoft.com/office/word/2016/wordml/cid" xmlns:w16="http://schemas.microsoft.com/office/word/2018/wordml" xmlns:w16se="http://schemas.microsoft.com/office/word/2015/wordml/symex" xmlns:wpg="http://schemas.microsoft.com/office/word/2010/wordprocessingGroup" xmlns:wpi="http://schemas.microsoft.com/office/word/2010/wordprocessingInk" xmlns:wne="http://schemas.microsoft.com/office/word/2006/wordml" xmlns:wps="http://schemas.microsoft.com/office/word/2010/wordprocessingShape" mc:Ignorable="w14 w15 w16se w16cid w16 w16cex wp14">
-  <w:p>
-    <w:pPr>
-      <w:pStyle w:val="Footer"/>
-    </w:pPr>
-  </w:p>
-</w:ftr>
-</file>
-
 <file path=word/footnotes.xml><?xml version="1.0" encoding="utf-8"?>
 <w:footnotes xmlns:wpc="http://schemas.microsoft.com/office/word/2010/wordprocessingCanvas" xmlns:cx="http://schemas.microsoft.com/office/drawing/2014/chartex" xmlns:cx1="http://schemas.microsoft.com/office/drawing/2015/9/8/chartex" xmlns:cx2="http://schemas.microsoft.com/office/drawing/2015/10/21/chartex" xmlns:cx3="http://schemas.microsoft.com/office/drawing/2016/5/9/chartex" xmlns:cx4="http://schemas.microsoft.com/office/drawing/2016/5/10/chartex" xmlns:cx5="http://schemas.microsoft.com/office/drawing/2016/5/11/chartex" xmlns:cx6="http://schemas.microsoft.com/office/drawing/2016/5/12/chartex" xmlns:cx7="http://schemas.microsoft.com/office/drawing/2016/5/13/chartex" xmlns:cx8="http://schemas.microsoft.com/office/drawing/2016/5/14/chartex" xmlns:mc="http://schemas.openxmlformats.org/markup-compatibility/2006" xmlns:aink="http://schemas.microsoft.com/office/drawing/2016/ink" xmlns:am3d="http://schemas.microsoft.com/office/drawing/2017/model3d" xmlns:o="urn:schemas-microsoft-com:office:office" xmlns:r="http://schemas.openxmlformats.org/officeDocument/2006/relationships" xmlns:m="http://schemas.openxmlformats.org/officeDocument/2006/math" xmlns:v="urn:schemas-microsoft-com:vml" xmlns:wp14="http://schemas.microsoft.com/office/word/2010/wordprocessingDrawing" xmlns:wp="http://schemas.openxmlformats.org/drawingml/2006/wordprocessingDrawing" xmlns:w10="urn:schemas-microsoft-com:office:word" xmlns:w="http://schemas.openxmlformats.org/wordprocessingml/2006/main" xmlns:w14="http://schemas.microsoft.com/office/word/2010/wordml" xmlns:w15="http://schemas.microsoft.com/office/word/2012/wordml" xmlns:w16cex="http://schemas.microsoft.com/office/word/2018/wordml/cex" xmlns:w16cid="http://schemas.microsoft.com/office/word/2016/wordml/cid" xmlns:w16="http://schemas.microsoft.com/office/word/2018/wordml" xmlns:w16se="http://schemas.microsoft.com/office/word/2015/wordml/symex" xmlns:wpg="http://schemas.microsoft.com/office/word/2010/wordprocessingGroup" xmlns:wpi="http://schemas.microsoft.com/office/word/2010/wordprocessingInk" xmlns:wne="http://schemas.microsoft.com/office/word/2006/wordml" xmlns:wps="http://schemas.microsoft.com/office/word/2010/wordprocessingShape" mc:Ignorable="w14 w15 w16se w16cid w16 w16cex wp14">
   <w:footnote w:type="separator" w:id="-1">
@@ -13082,6 +13795,9 @@
         <w:continuationSeparator/>
       </w:r>
     </w:p>
+  </w:footnote>
+  <w:footnote w:type="continuationNotice" w:id="1">
+    <w:p/>
   </w:footnote>
 </w:footnotes>
 </file>
@@ -13091,16 +13807,6 @@
   <w:p>
     <w:pPr>
       <w:pStyle w:val="Header"/>
-    </w:pPr>
-  </w:p>
-</w:hdr>
-</file>
-
-<file path=word/header2.xml><?xml version="1.0" encoding="utf-8"?>
-<w:hdr xmlns:wpc="http://schemas.microsoft.com/office/word/2010/wordprocessingCanvas" xmlns:cx="http://schemas.microsoft.com/office/drawing/2014/chartex" xmlns:cx1="http://schemas.microsoft.com/office/drawing/2015/9/8/chartex" xmlns:cx2="http://schemas.microsoft.com/office/drawing/2015/10/21/chartex" xmlns:cx3="http://schemas.microsoft.com/office/drawing/2016/5/9/chartex" xmlns:cx4="http://schemas.microsoft.com/office/drawing/2016/5/10/chartex" xmlns:cx5="http://schemas.microsoft.com/office/drawing/2016/5/11/chartex" xmlns:cx6="http://schemas.microsoft.com/office/drawing/2016/5/12/chartex" xmlns:cx7="http://schemas.microsoft.com/office/drawing/2016/5/13/chartex" xmlns:cx8="http://schemas.microsoft.com/office/drawing/2016/5/14/chartex" xmlns:mc="http://schemas.openxmlformats.org/markup-compatibility/2006" xmlns:aink="http://schemas.microsoft.com/office/drawing/2016/ink" xmlns:am3d="http://schemas.microsoft.com/office/drawing/2017/model3d" xmlns:o="urn:schemas-microsoft-com:office:office" xmlns:r="http://schemas.openxmlformats.org/officeDocument/2006/relationships" xmlns:m="http://schemas.openxmlformats.org/officeDocument/2006/math" xmlns:v="urn:schemas-microsoft-com:vml" xmlns:wp14="http://schemas.microsoft.com/office/word/2010/wordprocessingDrawing" xmlns:wp="http://schemas.openxmlformats.org/drawingml/2006/wordprocessingDrawing" xmlns:w10="urn:schemas-microsoft-com:office:word" xmlns:w="http://schemas.openxmlformats.org/wordprocessingml/2006/main" xmlns:w14="http://schemas.microsoft.com/office/word/2010/wordml" xmlns:w15="http://schemas.microsoft.com/office/word/2012/wordml" xmlns:w16cex="http://schemas.microsoft.com/office/word/2018/wordml/cex" xmlns:w16cid="http://schemas.microsoft.com/office/word/2016/wordml/cid" xmlns:w16="http://schemas.microsoft.com/office/word/2018/wordml" xmlns:w16se="http://schemas.microsoft.com/office/word/2015/wordml/symex" xmlns:wpg="http://schemas.microsoft.com/office/word/2010/wordprocessingGroup" xmlns:wpi="http://schemas.microsoft.com/office/word/2010/wordprocessingInk" xmlns:wne="http://schemas.microsoft.com/office/word/2006/wordml" xmlns:wps="http://schemas.microsoft.com/office/word/2010/wordprocessingShape" mc:Ignorable="w14 w15 w16se w16cid w16 w16cex wp14">
-  <w:p>
-    <w:pPr>
-      <w:pStyle w:val="Header"/>
       <w:rPr>
         <w:lang w:val="en-IN"/>
       </w:rPr>
@@ -13111,16 +13817,6 @@
       </w:rPr>
       <w:t xml:space="preserve"> </w:t>
     </w:r>
-  </w:p>
-</w:hdr>
-</file>
-
-<file path=word/header3.xml><?xml version="1.0" encoding="utf-8"?>
-<w:hdr xmlns:wpc="http://schemas.microsoft.com/office/word/2010/wordprocessingCanvas" xmlns:cx="http://schemas.microsoft.com/office/drawing/2014/chartex" xmlns:cx1="http://schemas.microsoft.com/office/drawing/2015/9/8/chartex" xmlns:cx2="http://schemas.microsoft.com/office/drawing/2015/10/21/chartex" xmlns:cx3="http://schemas.microsoft.com/office/drawing/2016/5/9/chartex" xmlns:cx4="http://schemas.microsoft.com/office/drawing/2016/5/10/chartex" xmlns:cx5="http://schemas.microsoft.com/office/drawing/2016/5/11/chartex" xmlns:cx6="http://schemas.microsoft.com/office/drawing/2016/5/12/chartex" xmlns:cx7="http://schemas.microsoft.com/office/drawing/2016/5/13/chartex" xmlns:cx8="http://schemas.microsoft.com/office/drawing/2016/5/14/chartex" xmlns:mc="http://schemas.openxmlformats.org/markup-compatibility/2006" xmlns:aink="http://schemas.microsoft.com/office/drawing/2016/ink" xmlns:am3d="http://schemas.microsoft.com/office/drawing/2017/model3d" xmlns:o="urn:schemas-microsoft-com:office:office" xmlns:r="http://schemas.openxmlformats.org/officeDocument/2006/relationships" xmlns:m="http://schemas.openxmlformats.org/officeDocument/2006/math" xmlns:v="urn:schemas-microsoft-com:vml" xmlns:wp14="http://schemas.microsoft.com/office/word/2010/wordprocessingDrawing" xmlns:wp="http://schemas.openxmlformats.org/drawingml/2006/wordprocessingDrawing" xmlns:w10="urn:schemas-microsoft-com:office:word" xmlns:w="http://schemas.openxmlformats.org/wordprocessingml/2006/main" xmlns:w14="http://schemas.microsoft.com/office/word/2010/wordml" xmlns:w15="http://schemas.microsoft.com/office/word/2012/wordml" xmlns:w16cex="http://schemas.microsoft.com/office/word/2018/wordml/cex" xmlns:w16cid="http://schemas.microsoft.com/office/word/2016/wordml/cid" xmlns:w16="http://schemas.microsoft.com/office/word/2018/wordml" xmlns:w16se="http://schemas.microsoft.com/office/word/2015/wordml/symex" xmlns:wpg="http://schemas.microsoft.com/office/word/2010/wordprocessingGroup" xmlns:wpi="http://schemas.microsoft.com/office/word/2010/wordprocessingInk" xmlns:wne="http://schemas.microsoft.com/office/word/2006/wordml" xmlns:wps="http://schemas.microsoft.com/office/word/2010/wordprocessingShape" mc:Ignorable="w14 w15 w16se w16cid w16 w16cex wp14">
-  <w:p>
-    <w:pPr>
-      <w:pStyle w:val="Header"/>
-    </w:pPr>
   </w:p>
 </w:hdr>
 </file>
@@ -18301,6 +18997,17 @@
       <w:shd w:val="clear" w:color="auto" w:fill="E1DFDD"/>
     </w:rPr>
   </w:style>
+  <w:style w:type="paragraph" w:styleId="Revision">
+    <w:name w:val="Revision"/>
+    <w:hidden/>
+    <w:uiPriority w:val="99"/>
+    <w:semiHidden/>
+    <w:rsid w:val="008F4BBB"/>
+    <w:rPr>
+      <w:sz w:val="22"/>
+      <w:szCs w:val="22"/>
+    </w:rPr>
+  </w:style>
 </w:styles>
 </file>
 

</xml_diff>